<commit_message>
Update document and script for ex2
</commit_message>
<xml_diff>
--- a/assignment2.docx
+++ b/assignment2.docx
@@ -1,6 +1,6 @@
 
 <file path=word/document.xml><?xml version="1.0" encoding="utf-8"?>
-<w:document xmlns:wpc="http://schemas.microsoft.com/office/word/2010/wordprocessingCanvas" xmlns:cx="http://schemas.microsoft.com/office/drawing/2014/chartex" xmlns:cx1="http://schemas.microsoft.com/office/drawing/2015/9/8/chartex" xmlns:cx2="http://schemas.microsoft.com/office/drawing/2015/10/21/chartex" xmlns:cx3="http://schemas.microsoft.com/office/drawing/2016/5/9/chartex" xmlns:cx4="http://schemas.microsoft.com/office/drawing/2016/5/10/chartex" xmlns:cx5="http://schemas.microsoft.com/office/drawing/2016/5/11/chartex" xmlns:cx6="http://schemas.microsoft.com/office/drawing/2016/5/12/chartex" xmlns:cx7="http://schemas.microsoft.com/office/drawing/2016/5/13/chartex" xmlns:cx8="http://schemas.microsoft.com/office/drawing/2016/5/14/chartex" xmlns:mc="http://schemas.openxmlformats.org/markup-compatibility/2006" xmlns:aink="http://schemas.microsoft.com/office/drawing/2016/ink" xmlns:am3d="http://schemas.microsoft.com/office/drawing/2017/model3d" xmlns:o="urn:schemas-microsoft-com:office:office" xmlns:r="http://schemas.openxmlformats.org/officeDocument/2006/relationships" xmlns:m="http://schemas.openxmlformats.org/officeDocument/2006/math" xmlns:v="urn:schemas-microsoft-com:vml" xmlns:wp14="http://schemas.microsoft.com/office/word/2010/wordprocessingDrawing" xmlns:wp="http://schemas.openxmlformats.org/drawingml/2006/wordprocessingDrawing" xmlns:w10="urn:schemas-microsoft-com:office:word" xmlns:w="http://schemas.openxmlformats.org/wordprocessingml/2006/main" xmlns:w14="http://schemas.microsoft.com/office/word/2010/wordml" xmlns:w15="http://schemas.microsoft.com/office/word/2012/wordml" xmlns:w16cid="http://schemas.microsoft.com/office/word/2016/wordml/cid" xmlns:w16se="http://schemas.microsoft.com/office/word/2015/wordml/symex" xmlns:wpg="http://schemas.microsoft.com/office/word/2010/wordprocessingGroup" xmlns:wpi="http://schemas.microsoft.com/office/word/2010/wordprocessingInk" xmlns:wne="http://schemas.microsoft.com/office/word/2006/wordml" xmlns:wps="http://schemas.microsoft.com/office/word/2010/wordprocessingShape" mc:Ignorable="w14 w15 w16se w16cid wp14">
+<w:document xmlns:wpc="http://schemas.microsoft.com/office/word/2010/wordprocessingCanvas" xmlns:mo="http://schemas.microsoft.com/office/mac/office/2008/main" xmlns:mc="http://schemas.openxmlformats.org/markup-compatibility/2006" xmlns:mv="urn:schemas-microsoft-com:mac:vml" xmlns:o="urn:schemas-microsoft-com:office:office" xmlns:r="http://schemas.openxmlformats.org/officeDocument/2006/relationships" xmlns:m="http://schemas.openxmlformats.org/officeDocument/2006/math" xmlns:v="urn:schemas-microsoft-com:vml" xmlns:wp14="http://schemas.microsoft.com/office/word/2010/wordprocessingDrawing" xmlns:wp="http://schemas.openxmlformats.org/drawingml/2006/wordprocessingDrawing" xmlns:w10="urn:schemas-microsoft-com:office:word" xmlns:w="http://schemas.openxmlformats.org/wordprocessingml/2006/main" xmlns:w14="http://schemas.microsoft.com/office/word/2010/wordml" xmlns:w15="http://schemas.microsoft.com/office/word/2012/wordml" xmlns:wpg="http://schemas.microsoft.com/office/word/2010/wordprocessingGroup" xmlns:wpi="http://schemas.microsoft.com/office/word/2010/wordprocessingInk" xmlns:wne="http://schemas.microsoft.com/office/word/2006/wordml" xmlns:wps="http://schemas.microsoft.com/office/word/2010/wordprocessingShape" mc:Ignorable="w14 w15 wp14">
   <w:body>
     <w:p>
       <w:pPr>
@@ -42,40 +42,73 @@
         </w:numPr>
       </w:pPr>
       <w:r>
-        <w:t xml:space="preserve">Given the boxplot and histogram of light1879 dataset, we can observe some outliers and the </w:t>
-      </w:r>
-      <w:r>
-        <w:t xml:space="preserve">QQ </w:t>
-      </w:r>
-      <w:r>
-        <w:t>line is not straight</w:t>
-      </w:r>
-      <w:r>
-        <w:t>; So,</w:t>
-      </w:r>
-      <w:r>
-        <w:t xml:space="preserve"> we can presume that this dataset doesn't follow a normal distribution.</w:t>
-      </w:r>
-      <w:r>
-        <w:t xml:space="preserve"> Similar</w:t>
-      </w:r>
-      <w:r>
-        <w:t>l</w:t>
-      </w:r>
-      <w:r>
-        <w:t>y, we can observe some outliers in the boxplot</w:t>
-      </w:r>
-      <w:r>
-        <w:t xml:space="preserve"> of 1882 data set</w:t>
-      </w:r>
-      <w:r>
-        <w:t xml:space="preserve"> diagram</w:t>
-      </w:r>
-      <w:r>
-        <w:t xml:space="preserve"> and the QQ </w:t>
-      </w:r>
-      <w:r>
-        <w:t>line is not straight in the histogram of 1882 dataset</w:t>
+        <w:t xml:space="preserve">Given the boxplot of </w:t>
+      </w:r>
+      <w:r>
+        <w:t>the l</w:t>
+      </w:r>
+      <w:r>
+        <w:t>ight1879.txt</w:t>
+      </w:r>
+      <w:r>
+        <w:t xml:space="preserve"> dataset, we can observe </w:t>
+      </w:r>
+      <w:r>
+        <w:t>small number of</w:t>
+      </w:r>
+      <w:r>
+        <w:t xml:space="preserve"> outliers and </w:t>
+      </w:r>
+      <w:r>
+        <w:t xml:space="preserve">the </w:t>
+      </w:r>
+      <w:r>
+        <w:t xml:space="preserve">histogram </w:t>
+      </w:r>
+      <w:r>
+        <w:t xml:space="preserve">is </w:t>
+      </w:r>
+      <w:r>
+        <w:t>quite symmetric. W</w:t>
+      </w:r>
+      <w:r>
+        <w:t>e can presume that this dataset follow</w:t>
+      </w:r>
+      <w:r>
+        <w:t>s</w:t>
+      </w:r>
+      <w:r>
+        <w:t xml:space="preserve"> a normal distribution.</w:t>
+      </w:r>
+      <w:r>
+        <w:t xml:space="preserve"> </w:t>
+      </w:r>
+      <w:r>
+        <w:t>In contrast</w:t>
+      </w:r>
+      <w:r>
+        <w:t>,</w:t>
+      </w:r>
+      <w:r>
+        <w:t xml:space="preserve"> </w:t>
+      </w:r>
+      <w:r>
+        <w:t>1882 dataset</w:t>
+      </w:r>
+      <w:r>
+        <w:t xml:space="preserve"> </w:t>
+      </w:r>
+      <w:r>
+        <w:t>might be not</w:t>
+      </w:r>
+      <w:r>
+        <w:t xml:space="preserve"> sampled normal distribution as </w:t>
+      </w:r>
+      <w:r>
+        <w:t xml:space="preserve">we can observe some outliers in the boxplot diagram and the </w:t>
+      </w:r>
+      <w:r>
+        <w:t>histogram is right skewed</w:t>
       </w:r>
       <w:r>
         <w:t>.</w:t>
@@ -84,25 +117,55 @@
         <w:t xml:space="preserve"> </w:t>
       </w:r>
       <w:r>
-        <w:t>We can consider that this dataset is not in normal distribution</w:t>
+        <w:t>The</w:t>
+      </w:r>
+      <w:r>
+        <w:t xml:space="preserve"> </w:t>
+      </w:r>
+      <w:r>
+        <w:t>boxplot and histogram</w:t>
+      </w:r>
+      <w:r>
+        <w:t xml:space="preserve"> of</w:t>
+      </w:r>
+      <w:r>
+        <w:t xml:space="preserve"> last dataset -</w:t>
+      </w:r>
+      <w:r>
+        <w:t xml:space="preserve"> light.txt</w:t>
+      </w:r>
+      <w:r>
+        <w:t>,</w:t>
+      </w:r>
+      <w:r>
+        <w:t xml:space="preserve"> seems to be </w:t>
+      </w:r>
+      <w:r>
+        <w:t>symmetric</w:t>
+      </w:r>
+      <w:r>
+        <w:t xml:space="preserve"> </w:t>
+      </w:r>
+      <w:r>
+        <w:t>but we can see some significant outliers in the first diagram</w:t>
       </w:r>
       <w:r>
         <w:t>.</w:t>
       </w:r>
       <w:r>
-        <w:t xml:space="preserve"> </w:t>
-      </w:r>
-      <w:r>
-        <w:t>As we can see from the histogram of light.txt dataset, the points are approximately on a straight line</w:t>
-      </w:r>
-      <w:r>
-        <w:t xml:space="preserve"> </w:t>
-      </w:r>
-      <w:r>
-        <w:t>then this dataset can be assumed to be sampled from a normal distribution</w:t>
-      </w:r>
-      <w:r>
-        <w:t>.</w:t>
+        <w:t xml:space="preserve"> To evaluate the normality, we additionally used </w:t>
+      </w:r>
+      <w:r>
+        <w:t>Shapiro-Wilk normality test</w:t>
+      </w:r>
+      <w:r>
+        <w:t xml:space="preserve">. With p- value = </w:t>
+      </w:r>
+      <w:r>
+        <w:t>2.724e-12</w:t>
+      </w:r>
+      <w:r>
+        <w:t>, we can reject the null hypothesis is that this dataset follows normal distribution.</w:t>
       </w:r>
     </w:p>
     <w:p>
@@ -116,18 +179,261 @@
       <w:r>
         <w:t xml:space="preserve"> </w:t>
       </w:r>
-      <w:r>
-        <w:t>The dataset light.txt follows the normal distribution so mean and median are equal.</w:t>
-      </w:r>
-      <w:r>
-        <w:t xml:space="preserve"> </w:t>
-      </w:r>
-      <w:r>
-        <w:t>The confidence interval for μ with 95% confidence is measured as below</w:t>
-      </w:r>
-      <w:r>
-        <w:t>.</w:t>
-      </w:r>
+    </w:p>
+    <w:tbl>
+      <w:tblPr>
+        <w:tblStyle w:val="TableGrid"/>
+        <w:tblW w:w="0" w:type="auto"/>
+        <w:jc w:val="center"/>
+        <w:tblLook w:val="04A0" w:firstRow="1" w:lastRow="0" w:firstColumn="1" w:lastColumn="0" w:noHBand="0" w:noVBand="1"/>
+      </w:tblPr>
+      <w:tblGrid>
+        <w:gridCol w:w="2724"/>
+        <w:gridCol w:w="3003"/>
+        <w:gridCol w:w="3004"/>
+      </w:tblGrid>
+      <w:tr>
+        <w:trPr>
+          <w:jc w:val="center"/>
+        </w:trPr>
+        <w:tc>
+          <w:tcPr>
+            <w:tcW w:w="2724" w:type="dxa"/>
+          </w:tcPr>
+          <w:p>
+            <w:pPr>
+              <w:pStyle w:val="ListParagraph"/>
+              <w:ind w:left="0"/>
+              <w:jc w:val="center"/>
+            </w:pPr>
+            <w:r>
+              <w:t>Dataset</w:t>
+            </w:r>
+          </w:p>
+        </w:tc>
+        <w:tc>
+          <w:tcPr>
+            <w:tcW w:w="3003" w:type="dxa"/>
+          </w:tcPr>
+          <w:p>
+            <w:pPr>
+              <w:jc w:val="center"/>
+              <w:rPr>
+                <w:rFonts w:ascii="Times New Roman" w:eastAsia="Times New Roman" w:hAnsi="Times New Roman" w:cs="Times New Roman"/>
+              </w:rPr>
+            </w:pPr>
+            <w:r>
+              <w:rPr>
+                <w:rFonts w:ascii="Times New Roman" w:eastAsia="Times New Roman" w:hAnsi="Times New Roman" w:cs="Times New Roman"/>
+              </w:rPr>
+              <w:t>Mean confidence interval</w:t>
+            </w:r>
+          </w:p>
+        </w:tc>
+        <w:tc>
+          <w:tcPr>
+            <w:tcW w:w="3004" w:type="dxa"/>
+          </w:tcPr>
+          <w:p>
+            <w:pPr>
+              <w:pStyle w:val="ListParagraph"/>
+              <w:ind w:left="0"/>
+              <w:jc w:val="center"/>
+            </w:pPr>
+            <w:r>
+              <w:t>Median confidence interval</w:t>
+            </w:r>
+          </w:p>
+        </w:tc>
+      </w:tr>
+      <w:tr>
+        <w:trPr>
+          <w:jc w:val="center"/>
+        </w:trPr>
+        <w:tc>
+          <w:tcPr>
+            <w:tcW w:w="2724" w:type="dxa"/>
+          </w:tcPr>
+          <w:p>
+            <w:pPr>
+              <w:pStyle w:val="ListParagraph"/>
+              <w:ind w:left="0"/>
+              <w:jc w:val="center"/>
+            </w:pPr>
+            <w:r>
+              <w:t>light1879.txt</w:t>
+            </w:r>
+          </w:p>
+        </w:tc>
+        <w:tc>
+          <w:tcPr>
+            <w:tcW w:w="3003" w:type="dxa"/>
+          </w:tcPr>
+          <w:p>
+            <w:pPr>
+              <w:pStyle w:val="ListParagraph"/>
+              <w:ind w:left="0"/>
+              <w:jc w:val="center"/>
+            </w:pPr>
+            <w:r>
+              <w:t>[299836.6, 299869.3]</w:t>
+            </w:r>
+          </w:p>
+        </w:tc>
+        <w:tc>
+          <w:tcPr>
+            <w:tcW w:w="3004" w:type="dxa"/>
+          </w:tcPr>
+          <w:p>
+            <w:pPr>
+              <w:pStyle w:val="ListParagraph"/>
+              <w:ind w:left="0"/>
+              <w:jc w:val="center"/>
+            </w:pPr>
+            <w:r>
+              <w:t>[</w:t>
+            </w:r>
+            <w:r>
+              <w:t>299830</w:t>
+            </w:r>
+            <w:r>
+              <w:t xml:space="preserve">, </w:t>
+            </w:r>
+            <w:r>
+              <w:t>299860</w:t>
+            </w:r>
+            <w:r>
+              <w:t>]</w:t>
+            </w:r>
+          </w:p>
+        </w:tc>
+      </w:tr>
+      <w:tr>
+        <w:trPr>
+          <w:jc w:val="center"/>
+        </w:trPr>
+        <w:tc>
+          <w:tcPr>
+            <w:tcW w:w="2724" w:type="dxa"/>
+          </w:tcPr>
+          <w:p>
+            <w:pPr>
+              <w:pStyle w:val="ListParagraph"/>
+              <w:ind w:left="0"/>
+              <w:jc w:val="center"/>
+            </w:pPr>
+            <w:r>
+              <w:t>light1882.txt</w:t>
+            </w:r>
+          </w:p>
+        </w:tc>
+        <w:tc>
+          <w:tcPr>
+            <w:tcW w:w="3003" w:type="dxa"/>
+          </w:tcPr>
+          <w:p>
+            <w:pPr>
+              <w:pStyle w:val="ListParagraph"/>
+              <w:ind w:left="0"/>
+              <w:jc w:val="center"/>
+            </w:pPr>
+            <w:r>
+              <w:t>[299713.2, 299800.9]</w:t>
+            </w:r>
+          </w:p>
+        </w:tc>
+        <w:tc>
+          <w:tcPr>
+            <w:tcW w:w="3004" w:type="dxa"/>
+          </w:tcPr>
+          <w:p>
+            <w:pPr>
+              <w:pStyle w:val="ListParagraph"/>
+              <w:ind w:left="0"/>
+              <w:jc w:val="center"/>
+            </w:pPr>
+            <w:r>
+              <w:t>[</w:t>
+            </w:r>
+            <w:r>
+              <w:t xml:space="preserve">299752, </w:t>
+            </w:r>
+            <w:r>
+              <w:t>299837</w:t>
+            </w:r>
+            <w:r>
+              <w:t>]</w:t>
+            </w:r>
+          </w:p>
+        </w:tc>
+      </w:tr>
+      <w:tr>
+        <w:trPr>
+          <w:jc w:val="center"/>
+        </w:trPr>
+        <w:tc>
+          <w:tcPr>
+            <w:tcW w:w="2724" w:type="dxa"/>
+          </w:tcPr>
+          <w:p>
+            <w:pPr>
+              <w:pStyle w:val="ListParagraph"/>
+              <w:ind w:left="0"/>
+              <w:jc w:val="center"/>
+            </w:pPr>
+            <w:r>
+              <w:t>light.txt</w:t>
+            </w:r>
+          </w:p>
+        </w:tc>
+        <w:tc>
+          <w:tcPr>
+            <w:tcW w:w="3003" w:type="dxa"/>
+          </w:tcPr>
+          <w:p>
+            <w:pPr>
+              <w:pStyle w:val="ListParagraph"/>
+              <w:ind w:left="0"/>
+              <w:jc w:val="center"/>
+            </w:pPr>
+            <w:r>
+              <w:t>[299725.9, 299790.6]</w:t>
+            </w:r>
+          </w:p>
+        </w:tc>
+        <w:tc>
+          <w:tcPr>
+            <w:tcW w:w="3004" w:type="dxa"/>
+          </w:tcPr>
+          <w:p>
+            <w:pPr>
+              <w:pStyle w:val="ListParagraph"/>
+              <w:ind w:left="0"/>
+              <w:jc w:val="center"/>
+            </w:pPr>
+            <w:r>
+              <w:t>[</w:t>
+            </w:r>
+            <w:r>
+              <w:t>299742.2</w:t>
+            </w:r>
+            <w:r>
+              <w:t xml:space="preserve">, </w:t>
+            </w:r>
+            <w:r>
+              <w:t>299772.4</w:t>
+            </w:r>
+            <w:r>
+              <w:t>]</w:t>
+            </w:r>
+          </w:p>
+        </w:tc>
+      </w:tr>
+    </w:tbl>
+    <w:p>
+      <w:pPr>
+        <w:pStyle w:val="ListParagraph"/>
+      </w:pPr>
     </w:p>
     <w:p>
       <w:pPr>
@@ -138,7 +444,22 @@
         </w:numPr>
       </w:pPr>
       <w:r>
-        <w:t>–</w:t>
+        <w:t xml:space="preserve">As seen from the table above, the </w:t>
+      </w:r>
+      <w:r>
+        <w:t>median confidence intervals of all datasets are smaller the mean confidence intervals respectively, which means that median confidence intervals can have more</w:t>
+      </w:r>
+      <w:r>
+        <w:t xml:space="preserve"> accurate estimation</w:t>
+      </w:r>
+      <w:r>
+        <w:t>.</w:t>
+      </w:r>
+      <w:r>
+        <w:t xml:space="preserve"> This result is fairly reasonable as the estimating statistic </w:t>
+      </w:r>
+      <w:r>
+        <w:t>x̄ is not robust against outliers that are located in all boxplots.</w:t>
       </w:r>
     </w:p>
     <w:p>
@@ -150,30 +471,89 @@
         </w:numPr>
       </w:pPr>
       <w:r>
-        <w:t>The p-value of t-test is greater</w:t>
-      </w:r>
-      <w:r>
-        <w:t xml:space="preserve"> than 0.05 and therefore we can</w:t>
-      </w:r>
-      <w:r>
-        <w:t>not reject the null hypothesis that</w:t>
-      </w:r>
-      <w:r>
-        <w:t xml:space="preserve"> </w:t>
-      </w:r>
-      <w:r>
-        <w:t>the value of speed measured by Michelson and Newcomb is equal to the currently most accurate value, 299792.458 km/s</w:t>
-      </w:r>
-      <w:r>
-        <w:t xml:space="preserve">. </w:t>
-      </w:r>
+        <w:t xml:space="preserve">As mentioned above, </w:t>
+      </w:r>
+      <w:r>
+        <w:t xml:space="preserve">the </w:t>
+      </w:r>
+      <w:r>
+        <w:t>light1879.txt</w:t>
+      </w:r>
+      <w:r>
+        <w:t xml:space="preserve"> dataset can be sampled from normal distribution population</w:t>
+      </w:r>
+      <w:r>
+        <w:t>.</w:t>
+      </w:r>
+      <w:r>
+        <w:t xml:space="preserve"> To test whether the result of this measurement is consistent with the currently most accurate value of the speed of light (</w:t>
+      </w:r>
+      <w:r>
+        <w:t>299792.458</w:t>
+      </w:r>
+      <w:r>
+        <w:t xml:space="preserve">), we use t-test with </w:t>
+      </w:r>
+      <w:r>
+        <w:rPr>
+          <w:rFonts w:ascii="Calibri" w:hAnsi="Calibri"/>
+        </w:rPr>
+        <w:t>µ</w:t>
+      </w:r>
+      <w:r>
+        <w:t xml:space="preserve">= </w:t>
+      </w:r>
+      <w:r>
+        <w:t>299792.458</w:t>
+      </w:r>
+      <w:r>
+        <w:t xml:space="preserve"> (km/s). With </w:t>
+      </w:r>
+      <w:r>
+        <w:t>p-value = 4.451e-06</w:t>
+      </w:r>
+      <w:r>
+        <w:t xml:space="preserve"> &lt; 0.05, we can reject the null hypothesis that the true mean of speed of light in this experiment is equal to </w:t>
+      </w:r>
+      <w:r>
+        <w:t>299792.458</w:t>
+      </w:r>
+      <w:r>
+        <w:t xml:space="preserve">. Both light1879.txt and light.txt dataset do not follow the normal distribution so we apply </w:t>
+      </w:r>
+      <w:r>
+        <w:t>Wilcoxon</w:t>
+      </w:r>
+      <w:r>
+        <w:t xml:space="preserve"> signed rank test</w:t>
+      </w:r>
+      <w:r>
+        <w:t xml:space="preserve"> those data. In the former test, the p-value = </w:t>
+      </w:r>
+      <w:r>
+        <w:t>0.09736</w:t>
+      </w:r>
+      <w:r>
+        <w:t xml:space="preserve"> which means that we can’t reject the null hypothesis that the true mean is equal </w:t>
+      </w:r>
+      <w:r>
+        <w:t>299792.458</w:t>
+      </w:r>
+      <w:r>
+        <w:t xml:space="preserve">, while the later test with p-value = </w:t>
+      </w:r>
+      <w:r>
+        <w:t>4.451e-06</w:t>
+      </w:r>
+      <w:r>
+        <w:t xml:space="preserve"> indicates that we can reject the same null hypothsis.</w:t>
+      </w:r>
+      <w:bookmarkStart w:id="0" w:name="_GoBack"/>
+      <w:bookmarkEnd w:id="0"/>
     </w:p>
     <w:p>
       <w:pPr>
         <w:ind w:left="360"/>
-        <w:rPr>
-          <w:rFonts w:hint="cs"/>
-        </w:rPr>
       </w:pPr>
     </w:p>
     <w:p>
@@ -533,7 +913,14 @@
         <w:rPr>
           <w:rFonts w:eastAsiaTheme="minorEastAsia"/>
         </w:rPr>
-        <w:t xml:space="preserve"> Conclusion: As the p-value is 0.007, we can reject the null hypothesis. It means th</w:t>
+        <w:t xml:space="preserve"> Conclusion: As the p-value is 0.007, we can </w:t>
+      </w:r>
+      <w:r>
+        <w:rPr>
+          <w:rFonts w:eastAsiaTheme="minorEastAsia"/>
+        </w:rPr>
+        <w:lastRenderedPageBreak/>
+        <w:t>reject the null hypothesis. It means th</w:t>
       </w:r>
       <w:r>
         <w:rPr>
@@ -647,19 +1034,7 @@
         <w:rPr>
           <w:rFonts w:eastAsiaTheme="minorEastAsia"/>
         </w:rPr>
-        <w:t>Mann- Whitney test and the Kolmogorov-Smirnov test can be adopted in this case for the reason that both don't assume</w:t>
-      </w:r>
-      <w:r>
-        <w:rPr>
-          <w:rFonts w:eastAsiaTheme="minorEastAsia"/>
-        </w:rPr>
-        <w:t xml:space="preserve"> </w:t>
-      </w:r>
-      <w:r>
-        <w:rPr>
-          <w:rFonts w:eastAsiaTheme="minorEastAsia"/>
-        </w:rPr>
-        <w:t>observations are from normal distribution</w:t>
+        <w:t>Mann- Whitney test and the Kolmogorov-Smirnov test can be adopted in this case for the reason that both don't assume observations are from normal distribution</w:t>
       </w:r>
       <w:r>
         <w:rPr>
@@ -917,7 +1292,6 @@
         <w:rPr>
           <w:rFonts w:eastAsiaTheme="minorEastAsia"/>
         </w:rPr>
-        <w:lastRenderedPageBreak/>
         <w:t xml:space="preserve">Kolmogorov-Smirnov test: p-value = 0.01905 &lt; 0.05, we can conclude that </w:t>
       </w:r>
       <m:oMath>
@@ -1006,13 +1380,7 @@
         <w:rPr>
           <w:rFonts w:eastAsiaTheme="minorEastAsia"/>
         </w:rPr>
-        <w:t xml:space="preserve"> clouds data don't still follow the normal </w:t>
-      </w:r>
-      <w:r>
-        <w:rPr>
-          <w:rFonts w:eastAsiaTheme="minorEastAsia"/>
-        </w:rPr>
-        <w:t xml:space="preserve">probability distribution, which can be observed from the histogram and </w:t>
+        <w:t xml:space="preserve"> clouds data don't still follow the normal probability distribution, which can be observed from the histogram and </w:t>
       </w:r>
       <w:r>
         <w:rPr>
@@ -1153,19 +1521,7 @@
         <w:rPr>
           <w:rFonts w:eastAsiaTheme="minorEastAsia"/>
         </w:rPr>
-        <w:t xml:space="preserve">in this </w:t>
-      </w:r>
-      <w:r>
-        <w:rPr>
-          <w:rFonts w:eastAsiaTheme="minorEastAsia"/>
-        </w:rPr>
-        <w:t>situation</w:t>
-      </w:r>
-      <w:r>
-        <w:rPr>
-          <w:rFonts w:eastAsiaTheme="minorEastAsia"/>
-        </w:rPr>
-        <w:t>.</w:t>
+        <w:t>in this situation.</w:t>
       </w:r>
       <w:r>
         <w:rPr>
@@ -1585,6 +1941,7 @@
         <w:rPr>
           <w:rFonts w:eastAsiaTheme="minorEastAsia"/>
         </w:rPr>
+        <w:lastRenderedPageBreak/>
         <w:t>Test 5.2.3 (migration x length)</w:t>
       </w:r>
       <w:r>
@@ -1816,7 +2173,6 @@
         <w:rPr>
           <w:rFonts w:eastAsiaTheme="minorEastAsia"/>
         </w:rPr>
-        <w:lastRenderedPageBreak/>
         <w:t xml:space="preserve">To study the data, we plot the running time before and after </w:t>
       </w:r>
       <w:r>
@@ -2356,12 +2712,11 @@
           <w:bCs/>
         </w:rPr>
       </w:pPr>
-      <w:bookmarkStart w:id="0" w:name="_GoBack"/>
-      <w:bookmarkEnd w:id="0"/>
-      <w:r>
-        <w:rPr>
-          <w:rFonts w:eastAsiaTheme="minorEastAsia"/>
-        </w:rPr>
+      <w:r>
+        <w:rPr>
+          <w:rFonts w:eastAsiaTheme="minorEastAsia"/>
+        </w:rPr>
+        <w:lastRenderedPageBreak/>
         <w:t xml:space="preserve">If we apply t-test in part 3, we should assume normality of time difference in both drink types. </w:t>
       </w:r>
       <w:r>
@@ -2768,21 +3123,7 @@
         <w:rPr>
           <w:rFonts w:eastAsiaTheme="minorEastAsia"/>
         </w:rPr>
-        <w:t>for some (</w:t>
-      </w:r>
-      <w:proofErr w:type="spellStart"/>
-      <w:r>
-        <w:rPr>
-          <w:rFonts w:eastAsiaTheme="minorEastAsia"/>
-        </w:rPr>
-        <w:t>i</w:t>
-      </w:r>
-      <w:proofErr w:type="spellEnd"/>
-      <w:r>
-        <w:rPr>
-          <w:rFonts w:eastAsiaTheme="minorEastAsia"/>
-        </w:rPr>
-        <w:t>, j).</w:t>
+        <w:t>for some (i, j).</w:t>
       </w:r>
     </w:p>
     <w:p>
@@ -2974,8 +3315,8 @@
 </file>
 
 <file path=word/numbering.xml><?xml version="1.0" encoding="utf-8"?>
-<w:numbering xmlns:wpc="http://schemas.microsoft.com/office/word/2010/wordprocessingCanvas" xmlns:cx="http://schemas.microsoft.com/office/drawing/2014/chartex" xmlns:cx1="http://schemas.microsoft.com/office/drawing/2015/9/8/chartex" xmlns:cx2="http://schemas.microsoft.com/office/drawing/2015/10/21/chartex" xmlns:cx3="http://schemas.microsoft.com/office/drawing/2016/5/9/chartex" xmlns:cx4="http://schemas.microsoft.com/office/drawing/2016/5/10/chartex" xmlns:cx5="http://schemas.microsoft.com/office/drawing/2016/5/11/chartex" xmlns:cx6="http://schemas.microsoft.com/office/drawing/2016/5/12/chartex" xmlns:cx7="http://schemas.microsoft.com/office/drawing/2016/5/13/chartex" xmlns:cx8="http://schemas.microsoft.com/office/drawing/2016/5/14/chartex" xmlns:mc="http://schemas.openxmlformats.org/markup-compatibility/2006" xmlns:aink="http://schemas.microsoft.com/office/drawing/2016/ink" xmlns:am3d="http://schemas.microsoft.com/office/drawing/2017/model3d" xmlns:o="urn:schemas-microsoft-com:office:office" xmlns:r="http://schemas.openxmlformats.org/officeDocument/2006/relationships" xmlns:m="http://schemas.openxmlformats.org/officeDocument/2006/math" xmlns:v="urn:schemas-microsoft-com:vml" xmlns:wp14="http://schemas.microsoft.com/office/word/2010/wordprocessingDrawing" xmlns:wp="http://schemas.openxmlformats.org/drawingml/2006/wordprocessingDrawing" xmlns:w10="urn:schemas-microsoft-com:office:word" xmlns:w="http://schemas.openxmlformats.org/wordprocessingml/2006/main" xmlns:w14="http://schemas.microsoft.com/office/word/2010/wordml" xmlns:w15="http://schemas.microsoft.com/office/word/2012/wordml" xmlns:w16cid="http://schemas.microsoft.com/office/word/2016/wordml/cid" xmlns:w16se="http://schemas.microsoft.com/office/word/2015/wordml/symex" xmlns:wpg="http://schemas.microsoft.com/office/word/2010/wordprocessingGroup" xmlns:wpi="http://schemas.microsoft.com/office/word/2010/wordprocessingInk" xmlns:wne="http://schemas.microsoft.com/office/word/2006/wordml" xmlns:wps="http://schemas.microsoft.com/office/word/2010/wordprocessingShape" mc:Ignorable="w14 w15 w16se w16cid wp14">
-  <w:abstractNum w:abstractNumId="0" w15:restartNumberingAfterBreak="0">
+<w:numbering xmlns:wpc="http://schemas.microsoft.com/office/word/2010/wordprocessingCanvas" xmlns:mo="http://schemas.microsoft.com/office/mac/office/2008/main" xmlns:mc="http://schemas.openxmlformats.org/markup-compatibility/2006" xmlns:mv="urn:schemas-microsoft-com:mac:vml" xmlns:o="urn:schemas-microsoft-com:office:office" xmlns:r="http://schemas.openxmlformats.org/officeDocument/2006/relationships" xmlns:m="http://schemas.openxmlformats.org/officeDocument/2006/math" xmlns:v="urn:schemas-microsoft-com:vml" xmlns:wp14="http://schemas.microsoft.com/office/word/2010/wordprocessingDrawing" xmlns:wp="http://schemas.openxmlformats.org/drawingml/2006/wordprocessingDrawing" xmlns:w10="urn:schemas-microsoft-com:office:word" xmlns:w="http://schemas.openxmlformats.org/wordprocessingml/2006/main" xmlns:w14="http://schemas.microsoft.com/office/word/2010/wordml" xmlns:w15="http://schemas.microsoft.com/office/word/2012/wordml" xmlns:wpg="http://schemas.microsoft.com/office/word/2010/wordprocessingGroup" xmlns:wpi="http://schemas.microsoft.com/office/word/2010/wordprocessingInk" xmlns:wne="http://schemas.microsoft.com/office/word/2006/wordml" xmlns:wps="http://schemas.microsoft.com/office/word/2010/wordprocessingShape" mc:Ignorable="w14 w15 wp14">
+  <w:abstractNum w:abstractNumId="0">
     <w:nsid w:val="17FF37AB"/>
     <w:multiLevelType w:val="hybridMultilevel"/>
     <w:tmpl w:val="9D5EA4DA"/>
@@ -3064,7 +3405,7 @@
       </w:pPr>
     </w:lvl>
   </w:abstractNum>
-  <w:abstractNum w:abstractNumId="1" w15:restartNumberingAfterBreak="0">
+  <w:abstractNum w:abstractNumId="1">
     <w:nsid w:val="20E236CE"/>
     <w:multiLevelType w:val="hybridMultilevel"/>
     <w:tmpl w:val="18C6D6F6"/>
@@ -3155,7 +3496,7 @@
       </w:pPr>
     </w:lvl>
   </w:abstractNum>
-  <w:abstractNum w:abstractNumId="2" w15:restartNumberingAfterBreak="0">
+  <w:abstractNum w:abstractNumId="2">
     <w:nsid w:val="20F519CB"/>
     <w:multiLevelType w:val="hybridMultilevel"/>
     <w:tmpl w:val="EEC80DC0"/>
@@ -3244,7 +3585,7 @@
       </w:pPr>
     </w:lvl>
   </w:abstractNum>
-  <w:abstractNum w:abstractNumId="3" w15:restartNumberingAfterBreak="0">
+  <w:abstractNum w:abstractNumId="3">
     <w:nsid w:val="31676CE6"/>
     <w:multiLevelType w:val="hybridMultilevel"/>
     <w:tmpl w:val="C92651AE"/>
@@ -3357,7 +3698,7 @@
       </w:rPr>
     </w:lvl>
   </w:abstractNum>
-  <w:abstractNum w:abstractNumId="4" w15:restartNumberingAfterBreak="0">
+  <w:abstractNum w:abstractNumId="4">
     <w:nsid w:val="41632801"/>
     <w:multiLevelType w:val="hybridMultilevel"/>
     <w:tmpl w:val="E6E6A6C0"/>
@@ -3446,7 +3787,7 @@
       </w:pPr>
     </w:lvl>
   </w:abstractNum>
-  <w:abstractNum w:abstractNumId="5" w15:restartNumberingAfterBreak="0">
+  <w:abstractNum w:abstractNumId="5">
     <w:nsid w:val="6B2A65DB"/>
     <w:multiLevelType w:val="hybridMultilevel"/>
     <w:tmpl w:val="A3324984"/>
@@ -3535,7 +3876,7 @@
       </w:pPr>
     </w:lvl>
   </w:abstractNum>
-  <w:abstractNum w:abstractNumId="6" w15:restartNumberingAfterBreak="0">
+  <w:abstractNum w:abstractNumId="6">
     <w:nsid w:val="6DE12F77"/>
     <w:multiLevelType w:val="hybridMultilevel"/>
     <w:tmpl w:val="C43831F6"/>
@@ -3624,7 +3965,7 @@
       </w:pPr>
     </w:lvl>
   </w:abstractNum>
-  <w:abstractNum w:abstractNumId="7" w15:restartNumberingAfterBreak="0">
+  <w:abstractNum w:abstractNumId="7">
     <w:nsid w:val="70D571CD"/>
     <w:multiLevelType w:val="hybridMultilevel"/>
     <w:tmpl w:val="C832CC38"/>
@@ -3713,7 +4054,7 @@
       </w:pPr>
     </w:lvl>
   </w:abstractNum>
-  <w:abstractNum w:abstractNumId="8" w15:restartNumberingAfterBreak="0">
+  <w:abstractNum w:abstractNumId="8">
     <w:nsid w:val="76E869D4"/>
     <w:multiLevelType w:val="hybridMultilevel"/>
     <w:tmpl w:val="A566BB4C"/>
@@ -3833,7 +4174,7 @@
 </file>
 
 <file path=word/styles.xml><?xml version="1.0" encoding="utf-8"?>
-<w:styles xmlns:mc="http://schemas.openxmlformats.org/markup-compatibility/2006" xmlns:r="http://schemas.openxmlformats.org/officeDocument/2006/relationships" xmlns:w="http://schemas.openxmlformats.org/wordprocessingml/2006/main" xmlns:w14="http://schemas.microsoft.com/office/word/2010/wordml" xmlns:w15="http://schemas.microsoft.com/office/word/2012/wordml" xmlns:w16cid="http://schemas.microsoft.com/office/word/2016/wordml/cid" xmlns:w16se="http://schemas.microsoft.com/office/word/2015/wordml/symex" mc:Ignorable="w14 w15 w16se w16cid">
+<w:styles xmlns:mc="http://schemas.openxmlformats.org/markup-compatibility/2006" xmlns:r="http://schemas.openxmlformats.org/officeDocument/2006/relationships" xmlns:w="http://schemas.openxmlformats.org/wordprocessingml/2006/main" xmlns:w14="http://schemas.microsoft.com/office/word/2010/wordml" xmlns:w15="http://schemas.microsoft.com/office/word/2012/wordml" mc:Ignorable="w14 w15">
   <w:docDefaults>
     <w:rPrDefault>
       <w:rPr>
@@ -3845,7 +4186,7 @@
     </w:rPrDefault>
     <w:pPrDefault/>
   </w:docDefaults>
-  <w:latentStyles w:defLockedState="0" w:defUIPriority="99" w:defSemiHidden="0" w:defUnhideWhenUsed="0" w:defQFormat="0" w:count="375">
+  <w:latentStyles w:defLockedState="0" w:defUIPriority="99" w:defSemiHidden="0" w:defUnhideWhenUsed="0" w:defQFormat="0" w:count="380">
     <w:lsdException w:name="Normal" w:uiPriority="0" w:qFormat="1"/>
     <w:lsdException w:name="heading 1" w:uiPriority="9" w:qFormat="1"/>
     <w:lsdException w:name="heading 2" w:semiHidden="1" w:uiPriority="9" w:unhideWhenUsed="1" w:qFormat="1"/>
@@ -4217,8 +4558,6 @@
     <w:lsdException w:name="List Table 5 Dark Accent 6" w:uiPriority="50"/>
     <w:lsdException w:name="List Table 6 Colorful Accent 6" w:uiPriority="51"/>
     <w:lsdException w:name="List Table 7 Colorful Accent 6" w:uiPriority="52"/>
-    <w:lsdException w:name="Mention" w:semiHidden="1" w:unhideWhenUsed="1"/>
-    <w:lsdException w:name="Smart Hyperlink" w:semiHidden="1" w:unhideWhenUsed="1"/>
   </w:latentStyles>
   <w:style w:type="paragraph" w:default="1" w:styleId="Normal">
     <w:name w:val="Normal"/>
@@ -4271,6 +4610,29 @@
       <w:ind w:left="720"/>
       <w:contextualSpacing/>
     </w:pPr>
+  </w:style>
+  <w:style w:type="table" w:styleId="TableGrid">
+    <w:name w:val="Table Grid"/>
+    <w:basedOn w:val="TableNormal"/>
+    <w:uiPriority w:val="39"/>
+    <w:rsid w:val="001B7EEE"/>
+    <w:tblPr>
+      <w:tblInd w:w="0" w:type="dxa"/>
+      <w:tblBorders>
+        <w:top w:val="single" w:sz="4" w:space="0" w:color="auto"/>
+        <w:left w:val="single" w:sz="4" w:space="0" w:color="auto"/>
+        <w:bottom w:val="single" w:sz="4" w:space="0" w:color="auto"/>
+        <w:right w:val="single" w:sz="4" w:space="0" w:color="auto"/>
+        <w:insideH w:val="single" w:sz="4" w:space="0" w:color="auto"/>
+        <w:insideV w:val="single" w:sz="4" w:space="0" w:color="auto"/>
+      </w:tblBorders>
+      <w:tblCellMar>
+        <w:top w:w="0" w:type="dxa"/>
+        <w:left w:w="108" w:type="dxa"/>
+        <w:bottom w:w="0" w:type="dxa"/>
+        <w:right w:w="108" w:type="dxa"/>
+      </w:tblCellMar>
+    </w:tblPr>
   </w:style>
 </w:styles>
 </file>

</xml_diff>

<commit_message>
Fix ex4 including doc and r script
</commit_message>
<xml_diff>
--- a/assignment2.docx
+++ b/assignment2.docx
@@ -156,7 +156,15 @@
         <w:t xml:space="preserve"> To evaluate the normality, we additionally used </w:t>
       </w:r>
       <w:r>
-        <w:t>Shapiro-Wilk normality test</w:t>
+        <w:t>Shapiro-</w:t>
+      </w:r>
+      <w:proofErr w:type="spellStart"/>
+      <w:r>
+        <w:t>Wilk</w:t>
+      </w:r>
+      <w:proofErr w:type="spellEnd"/>
+      <w:r>
+        <w:t xml:space="preserve"> normality test</w:t>
       </w:r>
       <w:r>
         <w:t xml:space="preserve">. With p- value = </w:t>
@@ -546,10 +554,16 @@
         <w:t>4.451e-06</w:t>
       </w:r>
       <w:r>
-        <w:t xml:space="preserve"> indicates that we can reject the same null hypothsis.</w:t>
-      </w:r>
-      <w:bookmarkStart w:id="0" w:name="_GoBack"/>
-      <w:bookmarkEnd w:id="0"/>
+        <w:t xml:space="preserve"> indicates that we can reject the same null </w:t>
+      </w:r>
+      <w:proofErr w:type="spellStart"/>
+      <w:r>
+        <w:t>hypothsis</w:t>
+      </w:r>
+      <w:proofErr w:type="spellEnd"/>
+      <w:r>
+        <w:t>.</w:t>
+      </w:r>
     </w:p>
     <w:p>
       <w:pPr>
@@ -1016,7 +1030,25 @@
         <w:rPr>
           <w:rFonts w:eastAsiaTheme="minorEastAsia"/>
         </w:rPr>
-        <w:t>As a result, we can't apply the two samples t-test in this case because the assumption of the normal distribution in t-test was violated</w:t>
+        <w:t xml:space="preserve">As a result, we can't </w:t>
+      </w:r>
+      <w:r>
+        <w:rPr>
+          <w:rFonts w:eastAsiaTheme="minorEastAsia"/>
+        </w:rPr>
+        <w:t>trust the result</w:t>
+      </w:r>
+      <w:r>
+        <w:rPr>
+          <w:rFonts w:eastAsiaTheme="minorEastAsia"/>
+        </w:rPr>
+        <w:t xml:space="preserve"> of</w:t>
+      </w:r>
+      <w:r>
+        <w:rPr>
+          <w:rFonts w:eastAsiaTheme="minorEastAsia"/>
+        </w:rPr>
+        <w:t xml:space="preserve"> the two samples t-test in this case because the assumption of the normal distribution in t-test was violated</w:t>
       </w:r>
       <w:r>
         <w:rPr>
@@ -1034,7 +1066,13 @@
         <w:rPr>
           <w:rFonts w:eastAsiaTheme="minorEastAsia"/>
         </w:rPr>
-        <w:t>Mann- Whitney test and the Kolmogorov-Smirnov test can be adopted in this case for the reason that both don't assume observations are from normal distribution</w:t>
+        <w:t xml:space="preserve">On the other hand, the </w:t>
+      </w:r>
+      <w:r>
+        <w:rPr>
+          <w:rFonts w:eastAsiaTheme="minorEastAsia"/>
+        </w:rPr>
+        <w:t>Mann- Whitney and the Kolmogorov-Smirnov test can be adopted in this case for the reason that both don't assume observations are from normal distribution</w:t>
       </w:r>
       <w:r>
         <w:rPr>
@@ -1049,7 +1087,43 @@
         <w:rPr>
           <w:rFonts w:eastAsiaTheme="minorEastAsia"/>
         </w:rPr>
-        <w:t xml:space="preserve">Wilcoxon signed rank test: p-value = 0.01383 &lt; 0.05, we can conclude that </w:t>
+        <w:t>Mann- Whitney</w:t>
+      </w:r>
+      <w:r>
+        <w:rPr>
+          <w:rFonts w:eastAsiaTheme="minorEastAsia"/>
+        </w:rPr>
+        <w:t xml:space="preserve"> test has</w:t>
+      </w:r>
+      <w:r>
+        <w:rPr>
+          <w:rFonts w:eastAsiaTheme="minorEastAsia"/>
+        </w:rPr>
+        <w:t xml:space="preserve"> p-value = 0.01383 &lt; 0.05, </w:t>
+      </w:r>
+      <w:r>
+        <w:rPr>
+          <w:rFonts w:eastAsiaTheme="minorEastAsia"/>
+        </w:rPr>
+        <w:t xml:space="preserve">then </w:t>
+      </w:r>
+      <w:r>
+        <w:rPr>
+          <w:rFonts w:eastAsiaTheme="minorEastAsia"/>
+        </w:rPr>
+        <w:t xml:space="preserve">we can </w:t>
+      </w:r>
+      <w:r>
+        <w:rPr>
+          <w:rFonts w:eastAsiaTheme="minorEastAsia"/>
+        </w:rPr>
+        <w:t>reject</w:t>
+      </w:r>
+      <w:r>
+        <w:rPr>
+          <w:rFonts w:eastAsiaTheme="minorEastAsia"/>
+        </w:rPr>
+        <w:t xml:space="preserve"> </w:t>
       </w:r>
       <m:oMath>
         <m:sSub>
@@ -1083,7 +1157,31 @@
         <w:rPr>
           <w:rFonts w:eastAsiaTheme="minorEastAsia"/>
         </w:rPr>
-        <w:t xml:space="preserve"> of equal means is rejected</w:t>
+        <w:t xml:space="preserve"> </w:t>
+      </w:r>
+      <w:r>
+        <w:rPr>
+          <w:rFonts w:eastAsiaTheme="minorEastAsia"/>
+        </w:rPr>
+        <w:t>that the populations</w:t>
+      </w:r>
+      <w:r>
+        <w:rPr>
+          <w:rFonts w:eastAsiaTheme="minorEastAsia"/>
+        </w:rPr>
+        <w:t xml:space="preserve"> of two samples</w:t>
+      </w:r>
+      <w:r>
+        <w:rPr>
+          <w:rFonts w:eastAsiaTheme="minorEastAsia"/>
+        </w:rPr>
+        <w:t xml:space="preserve"> </w:t>
+      </w:r>
+      <w:r>
+        <w:rPr>
+          <w:rFonts w:eastAsiaTheme="minorEastAsia"/>
+        </w:rPr>
+        <w:t>are the same</w:t>
       </w:r>
       <w:r>
         <w:rPr>
@@ -1092,13 +1190,184 @@
         <w:t>.</w:t>
       </w:r>
       <w:r>
+        <w:rPr>
+          <w:rFonts w:eastAsiaTheme="minorEastAsia"/>
+        </w:rPr>
+        <w:t xml:space="preserve"> Similarly, </w:t>
+      </w:r>
+      <w:r>
+        <w:rPr>
+          <w:rFonts w:eastAsiaTheme="minorEastAsia"/>
+        </w:rPr>
+        <w:t>Kolmogorov-Smirnov test</w:t>
+      </w:r>
+      <w:r>
+        <w:rPr>
+          <w:rFonts w:eastAsiaTheme="minorEastAsia"/>
+        </w:rPr>
+        <w:t xml:space="preserve"> has p-value = 0.01905 &lt; 0.05 so</w:t>
+      </w:r>
+      <w:r>
+        <w:rPr>
+          <w:rFonts w:eastAsiaTheme="minorEastAsia"/>
+        </w:rPr>
+        <w:t xml:space="preserve"> we can</w:t>
+      </w:r>
+      <w:r>
+        <w:rPr>
+          <w:rFonts w:eastAsiaTheme="minorEastAsia"/>
+        </w:rPr>
+        <w:t xml:space="preserve"> draw the same conclusion</w:t>
+      </w:r>
+      <w:r>
+        <w:rPr>
+          <w:rFonts w:eastAsiaTheme="minorEastAsia"/>
+        </w:rPr>
+        <w:t>.</w:t>
+      </w:r>
+    </w:p>
+    <w:p>
+      <w:pPr>
+        <w:pStyle w:val="ListParagraph"/>
+        <w:numPr>
+          <w:ilvl w:val="0"/>
+          <w:numId w:val="7"/>
+        </w:numPr>
+        <w:rPr>
+          <w:rFonts w:eastAsiaTheme="minorEastAsia"/>
+        </w:rPr>
+      </w:pPr>
+      <w:r>
+        <w:rPr>
+          <w:rFonts w:eastAsiaTheme="minorEastAsia"/>
+        </w:rPr>
+        <w:t>As</w:t>
+      </w:r>
+      <w:r>
+        <w:rPr>
+          <w:rFonts w:eastAsiaTheme="minorEastAsia"/>
+        </w:rPr>
+        <w:t xml:space="preserve"> we can't assume that the square root of seed</w:t>
+      </w:r>
+      <w:r>
+        <w:rPr>
+          <w:rFonts w:eastAsiaTheme="minorEastAsia"/>
+        </w:rPr>
+        <w:t>ed</w:t>
+      </w:r>
+      <w:r>
+        <w:rPr>
+          <w:rFonts w:eastAsiaTheme="minorEastAsia"/>
+        </w:rPr>
+        <w:t xml:space="preserve"> and unseed</w:t>
+      </w:r>
+      <w:r>
+        <w:rPr>
+          <w:rFonts w:eastAsiaTheme="minorEastAsia"/>
+        </w:rPr>
+        <w:t>ed</w:t>
+      </w:r>
+      <w:r>
+        <w:rPr>
+          <w:rFonts w:eastAsiaTheme="minorEastAsia"/>
+        </w:rPr>
+        <w:t xml:space="preserve"> cloud data </w:t>
+      </w:r>
+      <w:r>
+        <w:rPr>
+          <w:rFonts w:eastAsiaTheme="minorEastAsia"/>
+        </w:rPr>
+        <w:t>is</w:t>
+      </w:r>
+      <w:r>
+        <w:rPr>
+          <w:rFonts w:eastAsiaTheme="minorEastAsia"/>
+        </w:rPr>
+        <w:t xml:space="preserve"> normal distribution</w:t>
+      </w:r>
+      <w:r>
+        <w:rPr>
+          <w:rFonts w:eastAsiaTheme="minorEastAsia"/>
+        </w:rPr>
+        <w:t>.</w:t>
+      </w:r>
+      <w:r>
+        <w:rPr>
+          <w:rFonts w:eastAsiaTheme="minorEastAsia"/>
+        </w:rPr>
         <w:t xml:space="preserve"> </w:t>
       </w:r>
       <w:r>
         <w:rPr>
           <w:rFonts w:eastAsiaTheme="minorEastAsia"/>
         </w:rPr>
-        <w:t xml:space="preserve">Kolmogorov-Smirnov test: p-value = 0.01905 &lt; 0.05, we can conclude that </w:t>
+        <w:t xml:space="preserve">The assumption of the normal distribution in the two samples t-test was violated so we shouldn't apply </w:t>
+      </w:r>
+      <w:r>
+        <w:rPr>
+          <w:rFonts w:eastAsiaTheme="minorEastAsia"/>
+        </w:rPr>
+        <w:t>the two samples t-test</w:t>
+      </w:r>
+      <w:r>
+        <w:rPr>
+          <w:rFonts w:eastAsiaTheme="minorEastAsia"/>
+        </w:rPr>
+        <w:t xml:space="preserve"> </w:t>
+      </w:r>
+      <w:r>
+        <w:rPr>
+          <w:rFonts w:eastAsiaTheme="minorEastAsia"/>
+        </w:rPr>
+        <w:t>to the data.</w:t>
+      </w:r>
+      <w:r>
+        <w:rPr>
+          <w:rFonts w:eastAsiaTheme="minorEastAsia"/>
+        </w:rPr>
+        <w:t xml:space="preserve"> Mann- Whitney test and the Kolmogorov-Smirnov test can be adopted in this case for the reason that both don't assume</w:t>
+      </w:r>
+      <w:r>
+        <w:rPr>
+          <w:rFonts w:eastAsiaTheme="minorEastAsia"/>
+        </w:rPr>
+        <w:t xml:space="preserve"> </w:t>
+      </w:r>
+      <w:r>
+        <w:rPr>
+          <w:rFonts w:eastAsiaTheme="minorEastAsia"/>
+        </w:rPr>
+        <w:t>observations are from normal distribution</w:t>
+      </w:r>
+      <w:r>
+        <w:rPr>
+          <w:rFonts w:eastAsiaTheme="minorEastAsia"/>
+        </w:rPr>
+        <w:t>.</w:t>
+      </w:r>
+      <w:r>
+        <w:rPr>
+          <w:rFonts w:eastAsiaTheme="minorEastAsia"/>
+        </w:rPr>
+        <w:t xml:space="preserve"> </w:t>
+      </w:r>
+      <w:r>
+        <w:rPr>
+          <w:rFonts w:eastAsiaTheme="minorEastAsia"/>
+        </w:rPr>
+        <w:t xml:space="preserve">The former test, </w:t>
+      </w:r>
+      <w:r>
+        <w:rPr>
+          <w:rFonts w:eastAsiaTheme="minorEastAsia"/>
+        </w:rPr>
+        <w:t xml:space="preserve">Mann-Whitney, has </w:t>
+      </w:r>
+      <w:r>
+        <w:rPr>
+          <w:rFonts w:eastAsiaTheme="minorEastAsia"/>
+        </w:rPr>
+        <w:t xml:space="preserve">p-value = 0.01383 &lt; 0.05, we can conclude that </w:t>
       </w:r>
       <m:oMath>
         <m:sSub>
@@ -1106,12 +1375,14 @@
             <m:ctrlPr>
               <w:rPr>
                 <w:rFonts w:ascii="Cambria Math" w:eastAsiaTheme="minorEastAsia" w:hAnsi="Cambria Math"/>
-                <w:i/>
               </w:rPr>
             </m:ctrlPr>
           </m:sSubPr>
           <m:e>
             <m:r>
+              <m:rPr>
+                <m:sty m:val="p"/>
+              </m:rPr>
               <w:rPr>
                 <w:rFonts w:ascii="Cambria Math" w:eastAsiaTheme="minorEastAsia" w:hAnsi="Cambria Math"/>
               </w:rPr>
@@ -1120,6 +1391,9 @@
           </m:e>
           <m:sub>
             <m:r>
+              <m:rPr>
+                <m:sty m:val="p"/>
+              </m:rPr>
               <w:rPr>
                 <w:rFonts w:ascii="Cambria Math" w:eastAsiaTheme="minorEastAsia" w:hAnsi="Cambria Math"/>
               </w:rPr>
@@ -1132,7 +1406,73 @@
         <w:rPr>
           <w:rFonts w:eastAsiaTheme="minorEastAsia"/>
         </w:rPr>
-        <w:t xml:space="preserve"> of equal means is rejected</w:t>
+        <w:t xml:space="preserve"> of </w:t>
+      </w:r>
+      <w:r>
+        <w:rPr>
+          <w:rFonts w:eastAsiaTheme="minorEastAsia"/>
+        </w:rPr>
+        <w:t>same populations</w:t>
+      </w:r>
+      <w:r>
+        <w:rPr>
+          <w:rFonts w:eastAsiaTheme="minorEastAsia"/>
+        </w:rPr>
+        <w:t xml:space="preserve"> is rejected</w:t>
+      </w:r>
+      <w:r>
+        <w:rPr>
+          <w:rFonts w:eastAsiaTheme="minorEastAsia"/>
+        </w:rPr>
+        <w:t>.</w:t>
+      </w:r>
+      <w:r>
+        <w:rPr>
+          <w:rFonts w:eastAsiaTheme="minorEastAsia"/>
+        </w:rPr>
+        <w:t xml:space="preserve"> The later test,</w:t>
+      </w:r>
+      <w:r>
+        <w:rPr>
+          <w:rFonts w:eastAsiaTheme="minorEastAsia"/>
+        </w:rPr>
+        <w:t xml:space="preserve"> </w:t>
+      </w:r>
+      <w:r>
+        <w:rPr>
+          <w:rFonts w:eastAsiaTheme="minorEastAsia"/>
+        </w:rPr>
+        <w:t>Kolmogorov-Smirnov, has p-value = 0.01905 &lt; 0.05 so</w:t>
+      </w:r>
+      <w:r>
+        <w:rPr>
+          <w:rFonts w:eastAsiaTheme="minorEastAsia"/>
+        </w:rPr>
+        <w:t xml:space="preserve"> we can </w:t>
+      </w:r>
+      <w:r>
+        <w:rPr>
+          <w:rFonts w:eastAsiaTheme="minorEastAsia"/>
+        </w:rPr>
+        <w:t>also reject</w:t>
+      </w:r>
+      <w:r>
+        <w:rPr>
+          <w:rFonts w:eastAsiaTheme="minorEastAsia"/>
+        </w:rPr>
+        <w:t xml:space="preserve"> </w:t>
+      </w:r>
+      <w:r>
+        <w:rPr>
+          <w:rFonts w:eastAsiaTheme="minorEastAsia"/>
+        </w:rPr>
+        <w:t xml:space="preserve">the null hypothesis </w:t>
+      </w:r>
+      <w:r>
+        <w:rPr>
+          <w:rFonts w:eastAsiaTheme="minorEastAsia"/>
+        </w:rPr>
+        <w:t>that the populations of two samples are the same</w:t>
       </w:r>
       <w:r>
         <w:rPr>
@@ -1156,49 +1496,97 @@
         <w:rPr>
           <w:rFonts w:eastAsiaTheme="minorEastAsia"/>
         </w:rPr>
-        <w:t>Similarly, we can't assume that the square root of seed</w:t>
-      </w:r>
-      <w:r>
-        <w:rPr>
-          <w:rFonts w:eastAsiaTheme="minorEastAsia"/>
-        </w:rPr>
-        <w:t>ed</w:t>
-      </w:r>
-      <w:r>
-        <w:rPr>
-          <w:rFonts w:eastAsiaTheme="minorEastAsia"/>
-        </w:rPr>
-        <w:t xml:space="preserve"> and unseed</w:t>
-      </w:r>
-      <w:r>
-        <w:rPr>
-          <w:rFonts w:eastAsiaTheme="minorEastAsia"/>
-        </w:rPr>
-        <w:t>ed</w:t>
-      </w:r>
-      <w:r>
-        <w:rPr>
-          <w:rFonts w:eastAsiaTheme="minorEastAsia"/>
-        </w:rPr>
-        <w:t xml:space="preserve"> cloud data </w:t>
-      </w:r>
-      <w:r>
-        <w:rPr>
-          <w:rFonts w:eastAsiaTheme="minorEastAsia"/>
-        </w:rPr>
-        <w:t>is</w:t>
-      </w:r>
-      <w:r>
-        <w:rPr>
-          <w:rFonts w:eastAsiaTheme="minorEastAsia"/>
-        </w:rPr>
-        <w:t xml:space="preserve"> normal distribution</w:t>
-      </w:r>
-      <w:r>
-        <w:rPr>
-          <w:rFonts w:eastAsiaTheme="minorEastAsia"/>
-        </w:rPr>
-        <w:t>.</w:t>
+        <w:t>After transformed by square root of the square if the values, the data for both seeded and u</w:t>
+      </w:r>
+      <w:r>
+        <w:rPr>
+          <w:rFonts w:eastAsiaTheme="minorEastAsia"/>
+        </w:rPr>
+        <w:t xml:space="preserve">nseeded clouds seems to follow the normal distribution which leads to the validity of </w:t>
+      </w:r>
+      <w:r>
+        <w:rPr>
+          <w:rFonts w:eastAsiaTheme="minorEastAsia"/>
+        </w:rPr>
+        <w:t>the two samples t-test</w:t>
+      </w:r>
+      <w:r>
+        <w:rPr>
+          <w:rFonts w:eastAsiaTheme="minorEastAsia"/>
+        </w:rPr>
+        <w:t xml:space="preserve"> in the case. With p-value = 0.0124 &lt; </w:t>
+      </w:r>
+      <w:r>
+        <w:rPr>
+          <w:rFonts w:eastAsiaTheme="minorEastAsia"/>
+        </w:rPr>
+        <w:t>0.05</w:t>
+      </w:r>
+      <w:r>
+        <w:rPr>
+          <w:rFonts w:eastAsiaTheme="minorEastAsia"/>
+        </w:rPr>
+        <w:t xml:space="preserve"> in </w:t>
+      </w:r>
+      <w:r>
+        <w:rPr>
+          <w:rFonts w:eastAsiaTheme="minorEastAsia"/>
+        </w:rPr>
+        <w:t>the two samples t-test</w:t>
+      </w:r>
+      <w:r>
+        <w:rPr>
+          <w:rFonts w:eastAsiaTheme="minorEastAsia"/>
+        </w:rPr>
+        <w:t xml:space="preserve">, we can </w:t>
+      </w:r>
+      <w:r>
+        <w:rPr>
+          <w:rFonts w:eastAsiaTheme="minorEastAsia"/>
+        </w:rPr>
+        <w:t xml:space="preserve">reject </w:t>
+      </w:r>
+      <w:r>
+        <w:rPr>
+          <w:rFonts w:eastAsiaTheme="minorEastAsia"/>
+        </w:rPr>
+        <w:t xml:space="preserve">the null hypothesis H0 : μ = ν that the means of </w:t>
+      </w:r>
+      <w:r>
+        <w:rPr>
+          <w:rFonts w:eastAsiaTheme="minorEastAsia"/>
+        </w:rPr>
+        <w:t>two</w:t>
+      </w:r>
+      <w:r>
+        <w:rPr>
+          <w:rFonts w:eastAsiaTheme="minorEastAsia"/>
+        </w:rPr>
+        <w:t xml:space="preserve"> populations are the same</w:t>
+      </w:r>
+      <w:r>
+        <w:rPr>
+          <w:rFonts w:eastAsiaTheme="minorEastAsia"/>
+        </w:rPr>
+        <w:t xml:space="preserve">. The </w:t>
+      </w:r>
+      <w:r>
+        <w:rPr>
+          <w:rFonts w:eastAsiaTheme="minorEastAsia"/>
+        </w:rPr>
+        <w:t>“</w:t>
+      </w:r>
+      <w:r>
+        <w:rPr>
+          <w:rFonts w:eastAsiaTheme="minorEastAsia"/>
+        </w:rPr>
+        <w:t>p-value</w:t>
+      </w:r>
+      <w:r>
+        <w:rPr>
+          <w:rFonts w:eastAsiaTheme="minorEastAsia"/>
+        </w:rPr>
+        <w:t>” values</w:t>
       </w:r>
       <w:r>
         <w:rPr>
@@ -1210,13 +1598,7 @@
         <w:rPr>
           <w:rFonts w:eastAsiaTheme="minorEastAsia"/>
         </w:rPr>
-        <w:t>The assumption of the normal distribution in the two samples t-test was violated so we shouldn't apply t-test to the data.</w:t>
-      </w:r>
-      <w:r>
-        <w:rPr>
-          <w:rFonts w:eastAsiaTheme="minorEastAsia"/>
-        </w:rPr>
-        <w:t xml:space="preserve"> Mann- Whitney test and the Kolmogorov-Smirnov test can be adopted in this case for the reason that both don't assume</w:t>
+        <w:t>of</w:t>
       </w:r>
       <w:r>
         <w:rPr>
@@ -1228,464 +1610,48 @@
         <w:rPr>
           <w:rFonts w:eastAsiaTheme="minorEastAsia"/>
         </w:rPr>
-        <w:t>observations are from normal distribution</w:t>
-      </w:r>
-      <w:r>
-        <w:rPr>
-          <w:rFonts w:eastAsiaTheme="minorEastAsia"/>
-        </w:rPr>
-        <w:t>.</w:t>
-      </w:r>
-      <w:r>
+        <w:t>Mann-Whitney</w:t>
+      </w:r>
+      <w:r>
+        <w:rPr>
+          <w:rFonts w:eastAsiaTheme="minorEastAsia"/>
+        </w:rPr>
+        <w:t xml:space="preserve"> and </w:t>
+      </w:r>
+      <w:r>
+        <w:rPr>
+          <w:rFonts w:eastAsiaTheme="minorEastAsia"/>
+        </w:rPr>
+        <w:t>Kolmogorov-Smirnov test</w:t>
+      </w:r>
+      <w:r>
+        <w:rPr>
+          <w:rFonts w:eastAsiaTheme="minorEastAsia"/>
+        </w:rPr>
         <w:t xml:space="preserve"> </w:t>
       </w:r>
       <w:r>
         <w:rPr>
           <w:rFonts w:eastAsiaTheme="minorEastAsia"/>
         </w:rPr>
-        <w:t xml:space="preserve">Wilcoxon signed rank test: p-value = 0.01383 &lt; 0.05, we can conclude that </w:t>
-      </w:r>
-      <m:oMath>
-        <m:sSub>
-          <m:sSubPr>
-            <m:ctrlPr>
-              <w:rPr>
-                <w:rFonts w:ascii="Cambria Math" w:eastAsiaTheme="minorEastAsia" w:hAnsi="Cambria Math"/>
-                <w:i/>
-              </w:rPr>
-            </m:ctrlPr>
-          </m:sSubPr>
-          <m:e>
-            <m:r>
-              <w:rPr>
-                <w:rFonts w:ascii="Cambria Math" w:eastAsiaTheme="minorEastAsia" w:hAnsi="Cambria Math"/>
-              </w:rPr>
-              <m:t>H</m:t>
-            </m:r>
-          </m:e>
-          <m:sub>
-            <m:r>
-              <w:rPr>
-                <w:rFonts w:ascii="Cambria Math" w:eastAsiaTheme="minorEastAsia" w:hAnsi="Cambria Math"/>
-              </w:rPr>
-              <m:t>0</m:t>
-            </m:r>
-          </m:sub>
-        </m:sSub>
-      </m:oMath>
-      <w:r>
-        <w:rPr>
-          <w:rFonts w:eastAsiaTheme="minorEastAsia"/>
-        </w:rPr>
-        <w:t xml:space="preserve"> of equal means is rejected</w:t>
-      </w:r>
-      <w:r>
-        <w:rPr>
-          <w:rFonts w:eastAsiaTheme="minorEastAsia"/>
-        </w:rPr>
-        <w:t>.</w:t>
-      </w:r>
-      <w:r>
-        <w:t xml:space="preserve"> </w:t>
-      </w:r>
-      <w:r>
-        <w:rPr>
-          <w:rFonts w:eastAsiaTheme="minorEastAsia"/>
-        </w:rPr>
-        <w:t xml:space="preserve">Kolmogorov-Smirnov test: p-value = 0.01905 &lt; 0.05, we can conclude that </w:t>
-      </w:r>
-      <m:oMath>
-        <m:sSub>
-          <m:sSubPr>
-            <m:ctrlPr>
-              <w:rPr>
-                <w:rFonts w:ascii="Cambria Math" w:eastAsiaTheme="minorEastAsia" w:hAnsi="Cambria Math"/>
-                <w:i/>
-              </w:rPr>
-            </m:ctrlPr>
-          </m:sSubPr>
-          <m:e>
-            <m:r>
-              <w:rPr>
-                <w:rFonts w:ascii="Cambria Math" w:eastAsiaTheme="minorEastAsia" w:hAnsi="Cambria Math"/>
-              </w:rPr>
-              <m:t>H</m:t>
-            </m:r>
-          </m:e>
-          <m:sub>
-            <m:r>
-              <w:rPr>
-                <w:rFonts w:ascii="Cambria Math" w:eastAsiaTheme="minorEastAsia" w:hAnsi="Cambria Math"/>
-              </w:rPr>
-              <m:t>0</m:t>
-            </m:r>
-          </m:sub>
-        </m:sSub>
-      </m:oMath>
-      <w:r>
-        <w:rPr>
-          <w:rFonts w:eastAsiaTheme="minorEastAsia"/>
-        </w:rPr>
-        <w:t xml:space="preserve"> </w:t>
-      </w:r>
-      <w:r>
-        <w:rPr>
-          <w:rFonts w:eastAsiaTheme="minorEastAsia"/>
-        </w:rPr>
-        <w:t>of equal means is rejected</w:t>
-      </w:r>
-      <w:r>
-        <w:rPr>
-          <w:rFonts w:eastAsiaTheme="minorEastAsia"/>
-        </w:rPr>
-        <w:t>.</w:t>
+        <w:t>remain the same in comparison with two previous cases (Question 1 and 2)</w:t>
+      </w:r>
+      <w:r>
+        <w:rPr>
+          <w:rFonts w:eastAsiaTheme="minorEastAsia"/>
+        </w:rPr>
+        <w:t>, and therefore we have the identical conclusions in those tests.</w:t>
       </w:r>
     </w:p>
     <w:p>
       <w:pPr>
         <w:pStyle w:val="ListParagraph"/>
-        <w:numPr>
-          <w:ilvl w:val="0"/>
-          <w:numId w:val="7"/>
-        </w:numPr>
-        <w:rPr>
-          <w:rFonts w:eastAsiaTheme="minorEastAsia"/>
-        </w:rPr>
-      </w:pPr>
-      <w:r>
-        <w:rPr>
-          <w:rFonts w:eastAsiaTheme="minorEastAsia"/>
-        </w:rPr>
-        <w:t>After transform</w:t>
-      </w:r>
-      <w:r>
-        <w:rPr>
-          <w:rFonts w:eastAsiaTheme="minorEastAsia"/>
-        </w:rPr>
-        <w:t>ing</w:t>
-      </w:r>
-      <w:r>
-        <w:rPr>
-          <w:rFonts w:eastAsiaTheme="minorEastAsia"/>
-        </w:rPr>
-        <w:t xml:space="preserve"> by square root of the square root of the values, seed</w:t>
-      </w:r>
-      <w:r>
-        <w:rPr>
-          <w:rFonts w:eastAsiaTheme="minorEastAsia"/>
-        </w:rPr>
-        <w:t>ed</w:t>
-      </w:r>
-      <w:r>
-        <w:rPr>
-          <w:rFonts w:eastAsiaTheme="minorEastAsia"/>
-        </w:rPr>
-        <w:t xml:space="preserve"> clouds data don't still follow the normal probability distribution, which can be observed from the histogram and </w:t>
-      </w:r>
-      <w:r>
-        <w:rPr>
-          <w:rFonts w:eastAsiaTheme="minorEastAsia"/>
-        </w:rPr>
-        <w:t>QQ</w:t>
-      </w:r>
-      <w:r>
-        <w:rPr>
-          <w:rFonts w:eastAsiaTheme="minorEastAsia"/>
-        </w:rPr>
-        <w:t>-</w:t>
-      </w:r>
-      <w:r>
-        <w:rPr>
-          <w:rFonts w:eastAsiaTheme="minorEastAsia"/>
-        </w:rPr>
-        <w:t>p</w:t>
-      </w:r>
-      <w:r>
-        <w:rPr>
-          <w:rFonts w:eastAsiaTheme="minorEastAsia"/>
-        </w:rPr>
-        <w:t>lot</w:t>
-      </w:r>
-      <w:r>
-        <w:rPr>
-          <w:rFonts w:eastAsiaTheme="minorEastAsia"/>
-        </w:rPr>
-        <w:t>.</w:t>
-      </w:r>
-      <w:r>
-        <w:rPr>
-          <w:rFonts w:eastAsiaTheme="minorEastAsia"/>
-        </w:rPr>
-        <w:t xml:space="preserve"> </w:t>
-      </w:r>
-      <w:r>
-        <w:rPr>
-          <w:rFonts w:eastAsiaTheme="minorEastAsia"/>
-        </w:rPr>
-        <w:t>After transform</w:t>
-      </w:r>
-      <w:r>
-        <w:rPr>
-          <w:rFonts w:eastAsiaTheme="minorEastAsia"/>
-        </w:rPr>
-        <w:t>ing</w:t>
-      </w:r>
-      <w:r>
-        <w:rPr>
-          <w:rFonts w:eastAsiaTheme="minorEastAsia"/>
-        </w:rPr>
-        <w:t xml:space="preserve"> by square root of the square root of the values, unseed</w:t>
-      </w:r>
-      <w:r>
-        <w:rPr>
-          <w:rFonts w:eastAsiaTheme="minorEastAsia"/>
-        </w:rPr>
-        <w:t>ed</w:t>
-      </w:r>
-      <w:r>
-        <w:rPr>
-          <w:rFonts w:eastAsiaTheme="minorEastAsia"/>
-        </w:rPr>
-        <w:t xml:space="preserve"> clouds data can be considered to</w:t>
-      </w:r>
-      <w:r>
-        <w:rPr>
-          <w:rFonts w:eastAsiaTheme="minorEastAsia"/>
-        </w:rPr>
-        <w:t xml:space="preserve"> </w:t>
-      </w:r>
-      <w:r>
-        <w:rPr>
-          <w:rFonts w:eastAsiaTheme="minorEastAsia"/>
-        </w:rPr>
-        <w:t xml:space="preserve">follow the normal probability distribution, which can be observed from the histogram and </w:t>
-      </w:r>
-      <w:r>
-        <w:rPr>
-          <w:rFonts w:eastAsiaTheme="minorEastAsia"/>
-        </w:rPr>
-        <w:t>QQ</w:t>
-      </w:r>
-      <w:r>
-        <w:rPr>
-          <w:rFonts w:eastAsiaTheme="minorEastAsia"/>
-        </w:rPr>
-        <w:t>-</w:t>
-      </w:r>
-      <w:r>
-        <w:rPr>
-          <w:rFonts w:eastAsiaTheme="minorEastAsia"/>
-        </w:rPr>
-        <w:t>p</w:t>
-      </w:r>
-      <w:r>
-        <w:rPr>
-          <w:rFonts w:eastAsiaTheme="minorEastAsia"/>
-        </w:rPr>
-        <w:t>lot</w:t>
-      </w:r>
-      <w:r>
-        <w:rPr>
-          <w:rFonts w:eastAsiaTheme="minorEastAsia"/>
-        </w:rPr>
-        <w:t>.</w:t>
-      </w:r>
-      <w:r>
-        <w:t xml:space="preserve"> </w:t>
-      </w:r>
-      <w:r>
-        <w:rPr>
-          <w:rFonts w:eastAsiaTheme="minorEastAsia"/>
-        </w:rPr>
-        <w:t>Square root of the square root of the values in seed</w:t>
-      </w:r>
-      <w:r>
-        <w:rPr>
-          <w:rFonts w:eastAsiaTheme="minorEastAsia"/>
-        </w:rPr>
-        <w:t>ed</w:t>
-      </w:r>
-      <w:r>
-        <w:rPr>
-          <w:rFonts w:eastAsiaTheme="minorEastAsia"/>
-        </w:rPr>
-        <w:t xml:space="preserve"> clouds doesn't follow the normal distribution and we can't use the two samples t-test</w:t>
-      </w:r>
-      <w:r>
-        <w:rPr>
-          <w:rFonts w:eastAsiaTheme="minorEastAsia"/>
-        </w:rPr>
-        <w:t xml:space="preserve"> </w:t>
-      </w:r>
-      <w:r>
-        <w:rPr>
-          <w:rFonts w:eastAsiaTheme="minorEastAsia"/>
-        </w:rPr>
-        <w:t>in this situation.</w:t>
-      </w:r>
-      <w:r>
-        <w:rPr>
-          <w:rFonts w:eastAsiaTheme="minorEastAsia"/>
-        </w:rPr>
-        <w:t xml:space="preserve"> </w:t>
-      </w:r>
-      <w:r>
-        <w:rPr>
-          <w:rFonts w:eastAsiaTheme="minorEastAsia"/>
-        </w:rPr>
-        <w:t>Mann- Whitney test and the Kolm</w:t>
-      </w:r>
-      <w:r>
-        <w:rPr>
-          <w:rFonts w:eastAsiaTheme="minorEastAsia"/>
-        </w:rPr>
-        <w:t>ogorov-Smirnov test can be applied</w:t>
-      </w:r>
-      <w:r>
-        <w:rPr>
-          <w:rFonts w:eastAsiaTheme="minorEastAsia"/>
-        </w:rPr>
-        <w:t xml:space="preserve"> again in this case due to the fact that both don't assume</w:t>
-      </w:r>
-      <w:r>
-        <w:rPr>
-          <w:rFonts w:eastAsiaTheme="minorEastAsia"/>
-        </w:rPr>
-        <w:t xml:space="preserve"> </w:t>
-      </w:r>
-      <w:r>
-        <w:rPr>
-          <w:rFonts w:eastAsiaTheme="minorEastAsia"/>
-        </w:rPr>
-        <w:t>observations are from normal distribution</w:t>
-      </w:r>
-      <w:r>
-        <w:rPr>
-          <w:rFonts w:eastAsiaTheme="minorEastAsia"/>
-        </w:rPr>
-        <w:t>.</w:t>
-      </w:r>
-      <w:r>
-        <w:rPr>
-          <w:rFonts w:eastAsiaTheme="minorEastAsia"/>
-        </w:rPr>
-        <w:t xml:space="preserve"> </w:t>
-      </w:r>
-      <w:r>
-        <w:rPr>
-          <w:rFonts w:eastAsiaTheme="minorEastAsia"/>
-        </w:rPr>
-        <w:t xml:space="preserve">Wilcoxon signed rank test: p-value = 0.01383 &lt; 0.05, we can conclude that </w:t>
-      </w:r>
-      <m:oMath>
-        <m:sSub>
-          <m:sSubPr>
-            <m:ctrlPr>
-              <w:rPr>
-                <w:rFonts w:ascii="Cambria Math" w:eastAsiaTheme="minorEastAsia" w:hAnsi="Cambria Math"/>
-                <w:i/>
-              </w:rPr>
-            </m:ctrlPr>
-          </m:sSubPr>
-          <m:e>
-            <m:r>
-              <w:rPr>
-                <w:rFonts w:ascii="Cambria Math" w:eastAsiaTheme="minorEastAsia" w:hAnsi="Cambria Math"/>
-              </w:rPr>
-              <m:t>H</m:t>
-            </m:r>
-          </m:e>
-          <m:sub>
-            <m:r>
-              <w:rPr>
-                <w:rFonts w:ascii="Cambria Math" w:eastAsiaTheme="minorEastAsia" w:hAnsi="Cambria Math"/>
-              </w:rPr>
-              <m:t>0</m:t>
-            </m:r>
-          </m:sub>
-        </m:sSub>
-      </m:oMath>
-      <w:r>
-        <w:rPr>
-          <w:rFonts w:eastAsiaTheme="minorEastAsia"/>
-        </w:rPr>
-        <w:t xml:space="preserve"> </w:t>
-      </w:r>
-      <w:r>
-        <w:rPr>
-          <w:rFonts w:eastAsiaTheme="minorEastAsia"/>
-        </w:rPr>
-        <w:t xml:space="preserve"> of equal means is rejected</w:t>
-      </w:r>
-      <w:r>
-        <w:rPr>
-          <w:rFonts w:eastAsiaTheme="minorEastAsia"/>
-        </w:rPr>
-        <w:t>.</w:t>
-      </w:r>
-      <w:r>
-        <w:t xml:space="preserve"> </w:t>
-      </w:r>
-      <w:r>
-        <w:rPr>
-          <w:rFonts w:eastAsiaTheme="minorEastAsia"/>
-        </w:rPr>
-        <w:t xml:space="preserve">Kolmogorov-Smirnov test: p-value = 0.01905 &lt; 0.05, we can conclude that </w:t>
-      </w:r>
-      <m:oMath>
-        <m:sSub>
-          <m:sSubPr>
-            <m:ctrlPr>
-              <w:rPr>
-                <w:rFonts w:ascii="Cambria Math" w:eastAsiaTheme="minorEastAsia" w:hAnsi="Cambria Math"/>
-                <w:i/>
-              </w:rPr>
-            </m:ctrlPr>
-          </m:sSubPr>
-          <m:e>
-            <m:r>
-              <w:rPr>
-                <w:rFonts w:ascii="Cambria Math" w:eastAsiaTheme="minorEastAsia" w:hAnsi="Cambria Math"/>
-              </w:rPr>
-              <m:t>H</m:t>
-            </m:r>
-          </m:e>
-          <m:sub>
-            <m:r>
-              <w:rPr>
-                <w:rFonts w:ascii="Cambria Math" w:eastAsiaTheme="minorEastAsia" w:hAnsi="Cambria Math"/>
-              </w:rPr>
-              <m:t>0</m:t>
-            </m:r>
-          </m:sub>
-        </m:sSub>
-      </m:oMath>
-      <w:r>
-        <w:rPr>
-          <w:rFonts w:eastAsiaTheme="minorEastAsia"/>
-        </w:rPr>
-        <w:t xml:space="preserve"> </w:t>
-      </w:r>
-      <w:r>
-        <w:rPr>
-          <w:rFonts w:eastAsiaTheme="minorEastAsia"/>
-        </w:rPr>
-        <w:t xml:space="preserve"> of equal means is rejected</w:t>
-      </w:r>
-      <w:r>
-        <w:rPr>
-          <w:rFonts w:eastAsiaTheme="minorEastAsia"/>
-        </w:rPr>
-        <w:t>.</w:t>
-      </w:r>
-    </w:p>
-    <w:p>
-      <w:pPr>
-        <w:pStyle w:val="ListParagraph"/>
-        <w:rPr>
-          <w:rFonts w:eastAsiaTheme="minorEastAsia"/>
-        </w:rPr>
-      </w:pPr>
+        <w:rPr>
+          <w:rFonts w:eastAsiaTheme="minorEastAsia"/>
+        </w:rPr>
+      </w:pPr>
+      <w:bookmarkStart w:id="0" w:name="_GoBack"/>
+      <w:bookmarkEnd w:id="0"/>
     </w:p>
     <w:p>
       <w:pPr>
@@ -1941,59 +1907,65 @@
         <w:rPr>
           <w:rFonts w:eastAsiaTheme="minorEastAsia"/>
         </w:rPr>
+        <w:t>Test 5.2.3 (migration x length)</w:t>
+      </w:r>
+      <w:r>
+        <w:rPr>
+          <w:rFonts w:eastAsiaTheme="minorEastAsia"/>
+        </w:rPr>
+        <w:t>:</w:t>
+      </w:r>
+      <w:r>
+        <w:t xml:space="preserve"> </w:t>
+      </w:r>
+      <w:r>
+        <w:rPr>
+          <w:rFonts w:eastAsiaTheme="minorEastAsia"/>
+        </w:rPr>
+        <w:t>As can be seen from the te</w:t>
+      </w:r>
+      <w:r>
+        <w:rPr>
+          <w:rFonts w:eastAsiaTheme="minorEastAsia"/>
+        </w:rPr>
+        <w:t>st, p-value = 0.6087, which led</w:t>
+      </w:r>
+      <w:r>
+        <w:rPr>
+          <w:rFonts w:eastAsiaTheme="minorEastAsia"/>
+        </w:rPr>
+        <w:t xml:space="preserve"> us to fail to reject the null hypothesis that rho is equal</w:t>
+      </w:r>
+      <w:r>
+        <w:rPr>
+          <w:rFonts w:eastAsiaTheme="minorEastAsia"/>
+        </w:rPr>
+        <w:t xml:space="preserve"> </w:t>
+      </w:r>
+      <w:r>
+        <w:rPr>
+          <w:rFonts w:eastAsiaTheme="minorEastAsia"/>
+        </w:rPr>
+        <w:t>to 0 - considering a o.05 confidence level (despite the fact that R's output states that H0 can be rejected).</w:t>
+      </w:r>
+      <w:r>
+        <w:rPr>
+          <w:rFonts w:eastAsiaTheme="minorEastAsia"/>
+        </w:rPr>
+        <w:t xml:space="preserve"> </w:t>
+      </w:r>
+      <w:r>
+        <w:rPr>
+          <w:rFonts w:eastAsiaTheme="minorEastAsia"/>
+        </w:rPr>
+        <w:t xml:space="preserve">The calculated rho based on the samples is 0.0845 which is </w:t>
+      </w:r>
+      <w:r>
+        <w:rPr>
+          <w:rFonts w:eastAsiaTheme="minorEastAsia"/>
+        </w:rPr>
         <w:lastRenderedPageBreak/>
-        <w:t>Test 5.2.3 (migration x length)</w:t>
-      </w:r>
-      <w:r>
-        <w:rPr>
-          <w:rFonts w:eastAsiaTheme="minorEastAsia"/>
-        </w:rPr>
-        <w:t>:</w:t>
-      </w:r>
-      <w:r>
-        <w:t xml:space="preserve"> </w:t>
-      </w:r>
-      <w:r>
-        <w:rPr>
-          <w:rFonts w:eastAsiaTheme="minorEastAsia"/>
-        </w:rPr>
-        <w:t>As can be seen from the te</w:t>
-      </w:r>
-      <w:r>
-        <w:rPr>
-          <w:rFonts w:eastAsiaTheme="minorEastAsia"/>
-        </w:rPr>
-        <w:t>st, p-value = 0.6087, which led</w:t>
-      </w:r>
-      <w:r>
-        <w:rPr>
-          <w:rFonts w:eastAsiaTheme="minorEastAsia"/>
-        </w:rPr>
-        <w:t xml:space="preserve"> us to fail to reject the null hypothesis that rho is equal</w:t>
-      </w:r>
-      <w:r>
-        <w:rPr>
-          <w:rFonts w:eastAsiaTheme="minorEastAsia"/>
-        </w:rPr>
-        <w:t xml:space="preserve"> </w:t>
-      </w:r>
-      <w:r>
-        <w:rPr>
-          <w:rFonts w:eastAsiaTheme="minorEastAsia"/>
-        </w:rPr>
-        <w:t>to 0 - considering a o.05 confidence level (despite the fact that R's output states that H0 can be rejected).</w:t>
-      </w:r>
-      <w:r>
-        <w:rPr>
-          <w:rFonts w:eastAsiaTheme="minorEastAsia"/>
-        </w:rPr>
-        <w:t xml:space="preserve"> </w:t>
-      </w:r>
-      <w:r>
-        <w:rPr>
-          <w:rFonts w:eastAsiaTheme="minorEastAsia"/>
-        </w:rPr>
-        <w:t>The calculated rho based on the samples is 0.0845 which is very close to 0 -&gt; So it is indeed possible to conclude that these variables are not correlated to each other.</w:t>
+        <w:t>very close to 0 -&gt; So it is indeed possible to conclude that these variables are not correlated to each other.</w:t>
       </w:r>
     </w:p>
     <w:p>
@@ -2716,7 +2688,6 @@
         <w:rPr>
           <w:rFonts w:eastAsiaTheme="minorEastAsia"/>
         </w:rPr>
-        <w:lastRenderedPageBreak/>
         <w:t xml:space="preserve">If we apply t-test in part 3, we should assume normality of time difference in both drink types. </w:t>
       </w:r>
       <w:r>
@@ -2763,6 +2734,7 @@
           <w:b/>
           <w:bCs/>
         </w:rPr>
+        <w:lastRenderedPageBreak/>
         <w:t>Exercise 7</w:t>
       </w:r>
     </w:p>

</xml_diff>

<commit_message>
Adding answer for the Exercise 1.
</commit_message>
<xml_diff>
--- a/assignment2.docx
+++ b/assignment2.docx
@@ -1,13 +1,12 @@
 
 <file path=word/document.xml><?xml version="1.0" encoding="utf-8"?>
-<w:document xmlns:wpc="http://schemas.microsoft.com/office/word/2010/wordprocessingCanvas" xmlns:mo="http://schemas.microsoft.com/office/mac/office/2008/main" xmlns:mc="http://schemas.openxmlformats.org/markup-compatibility/2006" xmlns:mv="urn:schemas-microsoft-com:mac:vml" xmlns:o="urn:schemas-microsoft-com:office:office" xmlns:r="http://schemas.openxmlformats.org/officeDocument/2006/relationships" xmlns:m="http://schemas.openxmlformats.org/officeDocument/2006/math" xmlns:v="urn:schemas-microsoft-com:vml" xmlns:wp14="http://schemas.microsoft.com/office/word/2010/wordprocessingDrawing" xmlns:wp="http://schemas.openxmlformats.org/drawingml/2006/wordprocessingDrawing" xmlns:w10="urn:schemas-microsoft-com:office:word" xmlns:w="http://schemas.openxmlformats.org/wordprocessingml/2006/main" xmlns:w14="http://schemas.microsoft.com/office/word/2010/wordml" xmlns:w15="http://schemas.microsoft.com/office/word/2012/wordml" xmlns:wpg="http://schemas.microsoft.com/office/word/2010/wordprocessingGroup" xmlns:wpi="http://schemas.microsoft.com/office/word/2010/wordprocessingInk" xmlns:wne="http://schemas.microsoft.com/office/word/2006/wordml" xmlns:wps="http://schemas.microsoft.com/office/word/2010/wordprocessingShape" mc:Ignorable="w14 w15 wp14">
+<w:document xmlns:wpc="http://schemas.microsoft.com/office/word/2010/wordprocessingCanvas" xmlns:mc="http://schemas.openxmlformats.org/markup-compatibility/2006" xmlns:o="urn:schemas-microsoft-com:office:office" xmlns:r="http://schemas.openxmlformats.org/officeDocument/2006/relationships" xmlns:m="http://schemas.openxmlformats.org/officeDocument/2006/math" xmlns:v="urn:schemas-microsoft-com:vml" xmlns:wp14="http://schemas.microsoft.com/office/word/2010/wordprocessingDrawing" xmlns:wp="http://schemas.openxmlformats.org/drawingml/2006/wordprocessingDrawing" xmlns:w10="urn:schemas-microsoft-com:office:word" xmlns:w="http://schemas.openxmlformats.org/wordprocessingml/2006/main" xmlns:w14="http://schemas.microsoft.com/office/word/2010/wordml" xmlns:w15="http://schemas.microsoft.com/office/word/2012/wordml" xmlns:wpg="http://schemas.microsoft.com/office/word/2010/wordprocessingGroup" xmlns:wpi="http://schemas.microsoft.com/office/word/2010/wordprocessingInk" xmlns:wne="http://schemas.microsoft.com/office/word/2006/wordml" xmlns:wps="http://schemas.microsoft.com/office/word/2010/wordprocessingShape" mc:Ignorable="w14 w15 wp14">
   <w:body>
     <w:p>
       <w:pPr>
         <w:rPr>
           <w:b/>
           <w:bCs/>
-          <w:rtl/>
         </w:rPr>
       </w:pPr>
       <w:r>
@@ -18,6 +17,893 @@
         <w:t>Exercise 1</w:t>
       </w:r>
     </w:p>
+    <w:p>
+      <w:pPr>
+        <w:rPr>
+          <w:b/>
+          <w:bCs/>
+        </w:rPr>
+      </w:pPr>
+    </w:p>
+    <w:p>
+      <w:pPr>
+        <w:rPr>
+          <w:b/>
+          <w:bCs/>
+          <w:u w:val="single"/>
+        </w:rPr>
+      </w:pPr>
+      <w:r>
+        <w:rPr>
+          <w:b/>
+          <w:bCs/>
+          <w:u w:val="single"/>
+        </w:rPr>
+        <w:t>Item 1.1</w:t>
+      </w:r>
+    </w:p>
+    <w:p>
+      <w:pPr>
+        <w:rPr>
+          <w:bCs/>
+        </w:rPr>
+      </w:pPr>
+    </w:p>
+    <w:p>
+      <w:pPr>
+        <w:rPr>
+          <w:bCs/>
+        </w:rPr>
+      </w:pPr>
+      <w:r>
+        <w:rPr>
+          <w:bCs/>
+        </w:rPr>
+        <w:t>Answer: The resolution is twofold.</w:t>
+      </w:r>
+    </w:p>
+    <w:p>
+      <w:pPr>
+        <w:rPr>
+          <w:bCs/>
+        </w:rPr>
+      </w:pPr>
+      <w:r>
+        <w:rPr>
+          <w:bCs/>
+        </w:rPr>
+        <w:t>Two Bootstra</w:t>
+      </w:r>
+      <w:r>
+        <w:rPr>
+          <w:bCs/>
+        </w:rPr>
+        <w:t>p</w:t>
+      </w:r>
+      <w:r>
+        <w:rPr>
+          <w:bCs/>
+        </w:rPr>
+        <w:t xml:space="preserve"> tests will be executed to demonstrate whether the data could stem from an exponential distribution</w:t>
+      </w:r>
+      <w:r>
+        <w:rPr>
+          <w:bCs/>
+        </w:rPr>
+        <w:t xml:space="preserve"> </w:t>
+      </w:r>
+      <w:r>
+        <w:rPr>
+          <w:bCs/>
+        </w:rPr>
+        <w:t>with lambda between 0.01 and 0.1.</w:t>
+      </w:r>
+    </w:p>
+    <w:p>
+      <w:pPr>
+        <w:rPr>
+          <w:bCs/>
+        </w:rPr>
+      </w:pPr>
+    </w:p>
+    <w:p>
+      <w:pPr>
+        <w:rPr>
+          <w:bCs/>
+        </w:rPr>
+      </w:pPr>
+      <w:r>
+        <w:rPr>
+          <w:bCs/>
+        </w:rPr>
+        <w:t>Having a lambda between 0.01 and 0.1 in a</w:t>
+      </w:r>
+      <w:r>
+        <w:rPr>
+          <w:bCs/>
+        </w:rPr>
+        <w:t>n</w:t>
+      </w:r>
+      <w:r>
+        <w:rPr>
+          <w:bCs/>
+        </w:rPr>
+        <w:t xml:space="preserve"> exponential distribution means that the mean for this population</w:t>
+      </w:r>
+      <w:r>
+        <w:rPr>
+          <w:bCs/>
+        </w:rPr>
+        <w:t xml:space="preserve"> </w:t>
+      </w:r>
+      <w:r>
+        <w:rPr>
+          <w:bCs/>
+        </w:rPr>
+        <w:t>would be contained in the interval 1/(0.1) -&gt; 10 and 1/(0.01) -&gt; 100 [10;100].</w:t>
+      </w:r>
+    </w:p>
+    <w:p>
+      <w:pPr>
+        <w:rPr>
+          <w:bCs/>
+        </w:rPr>
+      </w:pPr>
+    </w:p>
+    <w:p>
+      <w:pPr>
+        <w:rPr>
+          <w:bCs/>
+        </w:rPr>
+      </w:pPr>
+      <w:r>
+        <w:rPr>
+          <w:bCs/>
+        </w:rPr>
+        <w:t>Thus, the first test will consist of a null hypothesis that lambda = 0.1 (</w:t>
+      </w:r>
+      <w:proofErr w:type="spellStart"/>
+      <w:r>
+        <w:rPr>
+          <w:bCs/>
+        </w:rPr>
+        <w:t>lowerBound</w:t>
+      </w:r>
+      <w:proofErr w:type="spellEnd"/>
+      <w:r>
+        <w:rPr>
+          <w:bCs/>
+        </w:rPr>
+        <w:t xml:space="preserve"> ==&gt; mean = 10) with alternative hypothesis that lambda &lt; 0.1 (mean &gt; 10), the idea is to demonstrate that given this alternative hypothesis we reject the null hypothesis in favor of the alternative hypothesis (lambda &lt; 0.1).</w:t>
+      </w:r>
+    </w:p>
+    <w:p>
+      <w:pPr>
+        <w:rPr>
+          <w:bCs/>
+        </w:rPr>
+      </w:pPr>
+    </w:p>
+    <w:p>
+      <w:pPr>
+        <w:rPr>
+          <w:bCs/>
+        </w:rPr>
+      </w:pPr>
+      <w:r>
+        <w:rPr>
+          <w:bCs/>
+        </w:rPr>
+        <w:t>The second test will use null hypothesis that lambda = 0.01 (</w:t>
+      </w:r>
+      <w:proofErr w:type="spellStart"/>
+      <w:r>
+        <w:rPr>
+          <w:bCs/>
+        </w:rPr>
+        <w:t>upperBound</w:t>
+      </w:r>
+      <w:proofErr w:type="spellEnd"/>
+      <w:r>
+        <w:rPr>
+          <w:bCs/>
+        </w:rPr>
+        <w:t>) with alternative hypothesis that lambda &gt; 0.01 (mean &lt; 100)</w:t>
+      </w:r>
+      <w:r>
+        <w:rPr>
+          <w:bCs/>
+        </w:rPr>
+        <w:t xml:space="preserve"> </w:t>
+      </w:r>
+      <w:r>
+        <w:rPr>
+          <w:bCs/>
+        </w:rPr>
+        <w:t>the idea is to demonstrate that given this alternative hypothesis we reject the null hypothesis in favor of the alternative</w:t>
+      </w:r>
+    </w:p>
+    <w:p>
+      <w:pPr>
+        <w:rPr>
+          <w:bCs/>
+        </w:rPr>
+      </w:pPr>
+      <w:r>
+        <w:rPr>
+          <w:bCs/>
+        </w:rPr>
+        <w:t>hypothesis (lambda &gt; 0.01).</w:t>
+      </w:r>
+    </w:p>
+    <w:p>
+      <w:pPr>
+        <w:rPr>
+          <w:bCs/>
+        </w:rPr>
+      </w:pPr>
+    </w:p>
+    <w:p>
+      <w:pPr>
+        <w:rPr>
+          <w:bCs/>
+          <w:i/>
+          <w:u w:val="single"/>
+        </w:rPr>
+      </w:pPr>
+      <w:r>
+        <w:rPr>
+          <w:bCs/>
+          <w:i/>
+          <w:u w:val="single"/>
+        </w:rPr>
+        <w:t>First test</w:t>
+      </w:r>
+    </w:p>
+    <w:p>
+      <w:pPr>
+        <w:rPr>
+          <w:bCs/>
+        </w:rPr>
+      </w:pPr>
+      <w:r>
+        <w:rPr>
+          <w:bCs/>
+        </w:rPr>
+        <w:t xml:space="preserve">Generating the simulations, creating simulated samples </w:t>
+      </w:r>
+      <w:proofErr w:type="spellStart"/>
+      <w:r>
+        <w:rPr>
+          <w:bCs/>
+        </w:rPr>
+        <w:t>Xstars</w:t>
+      </w:r>
+      <w:proofErr w:type="spellEnd"/>
+      <w:r>
+        <w:rPr>
+          <w:bCs/>
+        </w:rPr>
+        <w:t xml:space="preserve"> and computing the statistic over that simulation </w:t>
+      </w:r>
+      <w:proofErr w:type="spellStart"/>
+      <w:r>
+        <w:rPr>
+          <w:bCs/>
+        </w:rPr>
+        <w:t>Tstars</w:t>
+      </w:r>
+      <w:proofErr w:type="spellEnd"/>
+      <w:r>
+        <w:rPr>
+          <w:bCs/>
+        </w:rPr>
+        <w:t xml:space="preserve"> </w:t>
+      </w:r>
+      <w:r>
+        <w:rPr>
+          <w:bCs/>
+        </w:rPr>
+        <w:t>considering H0 a distribution with lambda = 0.1 (mean = 10) and H1 lambda &lt; 0.1 (mean &gt; 10).</w:t>
+      </w:r>
+    </w:p>
+    <w:p>
+      <w:pPr>
+        <w:rPr>
+          <w:bCs/>
+        </w:rPr>
+      </w:pPr>
+      <w:r>
+        <w:rPr>
+          <w:bCs/>
+        </w:rPr>
+        <w:t xml:space="preserve">Lambda = 0.1 means that the exp. distribution has an average 1/0.1 = 10 with a sd. = </w:t>
+      </w:r>
+      <w:proofErr w:type="spellStart"/>
+      <w:r>
+        <w:rPr>
+          <w:bCs/>
+        </w:rPr>
+        <w:t>sqr</w:t>
+      </w:r>
+      <w:proofErr w:type="spellEnd"/>
+      <w:r>
+        <w:rPr>
+          <w:bCs/>
+        </w:rPr>
+        <w:t>(1/(0.1^2) = 10.</w:t>
+      </w:r>
+    </w:p>
+    <w:p>
+      <w:pPr>
+        <w:rPr>
+          <w:bCs/>
+        </w:rPr>
+      </w:pPr>
+    </w:p>
+    <w:p>
+      <w:pPr>
+        <w:rPr>
+          <w:bCs/>
+        </w:rPr>
+      </w:pPr>
+      <w:r>
+        <w:rPr>
+          <w:bCs/>
+        </w:rPr>
+        <w:t>Calculating p-value for this test.</w:t>
+      </w:r>
+    </w:p>
+    <w:p>
+      <w:pPr>
+        <w:rPr>
+          <w:bCs/>
+          <w:i/>
+        </w:rPr>
+      </w:pPr>
+    </w:p>
+    <w:p>
+      <w:pPr>
+        <w:rPr>
+          <w:bCs/>
+          <w:i/>
+        </w:rPr>
+      </w:pPr>
+      <w:proofErr w:type="spellStart"/>
+      <w:r>
+        <w:rPr>
+          <w:bCs/>
+          <w:i/>
+        </w:rPr>
+        <w:t>pLowerBound</w:t>
+      </w:r>
+      <w:proofErr w:type="spellEnd"/>
+      <w:r>
+        <w:rPr>
+          <w:bCs/>
+          <w:i/>
+        </w:rPr>
+        <w:t>=sum(</w:t>
+      </w:r>
+      <w:proofErr w:type="spellStart"/>
+      <w:r>
+        <w:rPr>
+          <w:bCs/>
+          <w:i/>
+        </w:rPr>
+        <w:t>tstarLowerBound</w:t>
+      </w:r>
+      <w:proofErr w:type="spellEnd"/>
+      <w:r>
+        <w:rPr>
+          <w:bCs/>
+          <w:i/>
+        </w:rPr>
+        <w:t xml:space="preserve">&gt;t)/B   </w:t>
+      </w:r>
+    </w:p>
+    <w:p>
+      <w:pPr>
+        <w:rPr>
+          <w:bCs/>
+        </w:rPr>
+      </w:pPr>
+    </w:p>
+    <w:p>
+      <w:pPr>
+        <w:rPr>
+          <w:bCs/>
+        </w:rPr>
+      </w:pPr>
+      <w:r>
+        <w:rPr>
+          <w:bCs/>
+        </w:rPr>
+        <w:t>P-value upon which we would reject (or fail to reject) the null hypothesis.</w:t>
+      </w:r>
+    </w:p>
+    <w:p>
+      <w:pPr>
+        <w:rPr>
+          <w:bCs/>
+        </w:rPr>
+      </w:pPr>
+    </w:p>
+    <w:p>
+      <w:pPr>
+        <w:rPr>
+          <w:bCs/>
+        </w:rPr>
+      </w:pPr>
+      <w:r>
+        <w:rPr>
+          <w:bCs/>
+        </w:rPr>
+        <w:t>This is the probability of computing the statistic with values greater than the observed.</w:t>
+      </w:r>
+    </w:p>
+    <w:p>
+      <w:pPr>
+        <w:rPr>
+          <w:bCs/>
+        </w:rPr>
+      </w:pPr>
+      <w:r>
+        <w:rPr>
+          <w:bCs/>
+        </w:rPr>
+        <w:t>Grater because our alternative hypothesis is that the mean is greater than 10.</w:t>
+      </w:r>
+    </w:p>
+    <w:p>
+      <w:pPr>
+        <w:rPr>
+          <w:bCs/>
+        </w:rPr>
+      </w:pPr>
+    </w:p>
+    <w:p>
+      <w:pPr>
+        <w:rPr>
+          <w:bCs/>
+        </w:rPr>
+      </w:pPr>
+      <w:r>
+        <w:rPr>
+          <w:bCs/>
+        </w:rPr>
+        <w:t>As can be seen, p is very low (0), so we reject the null hypothesis in favor of the alternative hypothesis.</w:t>
+      </w:r>
+    </w:p>
+    <w:p>
+      <w:pPr>
+        <w:rPr>
+          <w:bCs/>
+        </w:rPr>
+      </w:pPr>
+    </w:p>
+    <w:p>
+      <w:pPr>
+        <w:rPr>
+          <w:bCs/>
+          <w:i/>
+          <w:u w:val="single"/>
+        </w:rPr>
+      </w:pPr>
+      <w:r>
+        <w:rPr>
+          <w:bCs/>
+          <w:i/>
+          <w:u w:val="single"/>
+        </w:rPr>
+        <w:t>Second test</w:t>
+      </w:r>
+    </w:p>
+    <w:p>
+      <w:pPr>
+        <w:rPr>
+          <w:bCs/>
+        </w:rPr>
+      </w:pPr>
+      <w:r>
+        <w:rPr>
+          <w:bCs/>
+        </w:rPr>
+        <w:t>Now generating another simulation but considering different null and alternative hypothesis:</w:t>
+      </w:r>
+    </w:p>
+    <w:p>
+      <w:pPr>
+        <w:rPr>
+          <w:bCs/>
+        </w:rPr>
+      </w:pPr>
+      <w:r>
+        <w:rPr>
+          <w:bCs/>
+        </w:rPr>
+        <w:t xml:space="preserve">H0 distribution is a </w:t>
+      </w:r>
+      <w:proofErr w:type="spellStart"/>
+      <w:r>
+        <w:rPr>
+          <w:bCs/>
+        </w:rPr>
+        <w:t>exp</w:t>
+      </w:r>
+      <w:proofErr w:type="spellEnd"/>
+      <w:r>
+        <w:rPr>
+          <w:bCs/>
+        </w:rPr>
+        <w:t xml:space="preserve"> distribution with lambda = 0.01 (mean =100) and H1 lambda is &gt; 0.01 (mean &lt; 100)</w:t>
+      </w:r>
+    </w:p>
+    <w:p>
+      <w:pPr>
+        <w:rPr>
+          <w:bCs/>
+        </w:rPr>
+      </w:pPr>
+      <w:r>
+        <w:rPr>
+          <w:bCs/>
+        </w:rPr>
+        <w:lastRenderedPageBreak/>
+        <w:t xml:space="preserve">Lambda = 0.01 means that the exp. distribution has an average 1/0.01 = 100 with a sd. = </w:t>
+      </w:r>
+      <w:proofErr w:type="spellStart"/>
+      <w:r>
+        <w:rPr>
+          <w:bCs/>
+        </w:rPr>
+        <w:t>sqr</w:t>
+      </w:r>
+      <w:proofErr w:type="spellEnd"/>
+      <w:r>
+        <w:rPr>
+          <w:bCs/>
+        </w:rPr>
+        <w:t>(1/(0.01^2) = 100.</w:t>
+      </w:r>
+    </w:p>
+    <w:p>
+      <w:pPr>
+        <w:rPr>
+          <w:bCs/>
+        </w:rPr>
+      </w:pPr>
+    </w:p>
+    <w:p>
+      <w:pPr>
+        <w:rPr>
+          <w:bCs/>
+          <w:i/>
+        </w:rPr>
+      </w:pPr>
+      <w:proofErr w:type="spellStart"/>
+      <w:r>
+        <w:rPr>
+          <w:bCs/>
+          <w:i/>
+        </w:rPr>
+        <w:t>pUpperBound</w:t>
+      </w:r>
+      <w:proofErr w:type="spellEnd"/>
+      <w:r>
+        <w:rPr>
+          <w:bCs/>
+          <w:i/>
+        </w:rPr>
+        <w:t>=sum(</w:t>
+      </w:r>
+      <w:proofErr w:type="spellStart"/>
+      <w:r>
+        <w:rPr>
+          <w:bCs/>
+          <w:i/>
+        </w:rPr>
+        <w:t>tstarUpperBound</w:t>
+      </w:r>
+      <w:proofErr w:type="spellEnd"/>
+      <w:r>
+        <w:rPr>
+          <w:bCs/>
+          <w:i/>
+        </w:rPr>
+        <w:t>&lt;t)/B</w:t>
+      </w:r>
+    </w:p>
+    <w:p>
+      <w:pPr>
+        <w:rPr>
+          <w:bCs/>
+        </w:rPr>
+      </w:pPr>
+    </w:p>
+    <w:p>
+      <w:pPr>
+        <w:rPr>
+          <w:bCs/>
+        </w:rPr>
+      </w:pPr>
+      <w:r>
+        <w:rPr>
+          <w:bCs/>
+        </w:rPr>
+        <w:t>P-value upon which we would reject (or fail to reject) the null hypothesis.</w:t>
+      </w:r>
+    </w:p>
+    <w:p>
+      <w:pPr>
+        <w:rPr>
+          <w:bCs/>
+        </w:rPr>
+      </w:pPr>
+      <w:r>
+        <w:rPr>
+          <w:bCs/>
+        </w:rPr>
+        <w:t>This is the probability of computing the statistic with values less than the observed.</w:t>
+      </w:r>
+    </w:p>
+    <w:p>
+      <w:pPr>
+        <w:rPr>
+          <w:bCs/>
+        </w:rPr>
+      </w:pPr>
+      <w:r>
+        <w:rPr>
+          <w:bCs/>
+        </w:rPr>
+        <w:t xml:space="preserve">Less because our alternative hypothesis is that the mean is lower than 100. </w:t>
+      </w:r>
+    </w:p>
+    <w:p>
+      <w:pPr>
+        <w:rPr>
+          <w:bCs/>
+        </w:rPr>
+      </w:pPr>
+    </w:p>
+    <w:p>
+      <w:pPr>
+        <w:rPr>
+          <w:bCs/>
+        </w:rPr>
+      </w:pPr>
+      <w:r>
+        <w:rPr>
+          <w:bCs/>
+        </w:rPr>
+        <w:t>A</w:t>
+      </w:r>
+      <w:r>
+        <w:rPr>
+          <w:bCs/>
+        </w:rPr>
+        <w:t>s can be seen, p is very low(0), so we reject the null hypothesis in favor of the alternative hypothesis.</w:t>
+      </w:r>
+    </w:p>
+    <w:p>
+      <w:pPr>
+        <w:rPr>
+          <w:bCs/>
+        </w:rPr>
+      </w:pPr>
+    </w:p>
+    <w:p>
+      <w:pPr>
+        <w:rPr>
+          <w:bCs/>
+        </w:rPr>
+      </w:pPr>
+      <w:r>
+        <w:rPr>
+          <w:b/>
+          <w:bCs/>
+        </w:rPr>
+        <w:t>Conclusion:</w:t>
+      </w:r>
+      <w:r>
+        <w:rPr>
+          <w:bCs/>
+        </w:rPr>
+        <w:t xml:space="preserve"> Given the two tests above is very plausible that lambda is located between 0.01 and 0.1 (in other words,</w:t>
+      </w:r>
+      <w:r>
+        <w:rPr>
+          <w:bCs/>
+        </w:rPr>
+        <w:t xml:space="preserve"> </w:t>
+      </w:r>
+      <w:r>
+        <w:rPr>
+          <w:bCs/>
+        </w:rPr>
+        <w:t>that the mean is located between 10 and 100.</w:t>
+      </w:r>
+    </w:p>
+    <w:p>
+      <w:pPr>
+        <w:rPr>
+          <w:bCs/>
+        </w:rPr>
+      </w:pPr>
+    </w:p>
+    <w:p>
+      <w:pPr>
+        <w:rPr>
+          <w:b/>
+          <w:bCs/>
+          <w:u w:val="single"/>
+        </w:rPr>
+      </w:pPr>
+      <w:r>
+        <w:rPr>
+          <w:b/>
+          <w:bCs/>
+          <w:u w:val="single"/>
+        </w:rPr>
+        <w:t>Item 1.2:</w:t>
+      </w:r>
+    </w:p>
+    <w:p>
+      <w:pPr>
+        <w:rPr>
+          <w:bCs/>
+        </w:rPr>
+      </w:pPr>
+      <w:r>
+        <w:rPr>
+          <w:bCs/>
+        </w:rPr>
+        <w:t>We generate the bootstrap interval, using the median as location estimator.</w:t>
+      </w:r>
+    </w:p>
+    <w:p>
+      <w:pPr>
+        <w:rPr>
+          <w:bCs/>
+        </w:rPr>
+      </w:pPr>
+    </w:p>
+    <w:p>
+      <w:pPr>
+        <w:rPr>
+          <w:bCs/>
+        </w:rPr>
+      </w:pPr>
+      <w:r>
+        <w:rPr>
+          <w:bCs/>
+        </w:rPr>
+        <w:t>Bootstrap interval for the mean of this population with 95% confidence.</w:t>
+      </w:r>
+    </w:p>
+    <w:p>
+      <w:pPr>
+        <w:rPr>
+          <w:bCs/>
+        </w:rPr>
+      </w:pPr>
+      <w:r>
+        <w:rPr>
+          <w:bCs/>
+        </w:rPr>
+        <w:t>97.5%</w:t>
+      </w:r>
+      <w:r>
+        <w:rPr>
+          <w:bCs/>
+        </w:rPr>
+        <w:tab/>
+      </w:r>
+      <w:r>
+        <w:rPr>
+          <w:bCs/>
+        </w:rPr>
+        <w:tab/>
+        <w:t xml:space="preserve">2.5% </w:t>
+      </w:r>
+    </w:p>
+    <w:p>
+      <w:pPr>
+        <w:rPr>
+          <w:bCs/>
+        </w:rPr>
+      </w:pPr>
+      <w:r>
+        <w:rPr>
+          <w:bCs/>
+        </w:rPr>
+        <w:t>38.12714</w:t>
+      </w:r>
+      <w:r>
+        <w:rPr>
+          <w:bCs/>
+        </w:rPr>
+        <w:tab/>
+        <w:t>48.77792</w:t>
+      </w:r>
+    </w:p>
+    <w:p>
+      <w:pPr>
+        <w:rPr>
+          <w:bCs/>
+        </w:rPr>
+      </w:pPr>
+    </w:p>
+    <w:p>
+      <w:pPr>
+        <w:rPr>
+          <w:bCs/>
+        </w:rPr>
+      </w:pPr>
+      <w:r>
+        <w:rPr>
+          <w:b/>
+          <w:bCs/>
+        </w:rPr>
+        <w:t>Conclusion:</w:t>
+      </w:r>
+      <w:r>
+        <w:rPr>
+          <w:bCs/>
+        </w:rPr>
+        <w:t xml:space="preserve"> Considering the boo</w:t>
+      </w:r>
+      <w:r>
+        <w:rPr>
+          <w:bCs/>
+        </w:rPr>
+        <w:t>t</w:t>
+      </w:r>
+      <w:r>
+        <w:rPr>
+          <w:bCs/>
+        </w:rPr>
+        <w:t>strap confidence interval, the mean consumption for this population falls in the</w:t>
+      </w:r>
+      <w:r>
+        <w:rPr>
+          <w:bCs/>
+        </w:rPr>
+        <w:t xml:space="preserve"> </w:t>
+      </w:r>
+      <w:r>
+        <w:rPr>
+          <w:bCs/>
+        </w:rPr>
+        <w:t>interval between 38.12714 and 48.77792 (this is in line with the hypothesis test from the previous item),</w:t>
+      </w:r>
+      <w:r>
+        <w:rPr>
+          <w:bCs/>
+        </w:rPr>
+        <w:t xml:space="preserve"> </w:t>
+      </w:r>
+      <w:r>
+        <w:rPr>
+          <w:bCs/>
+        </w:rPr>
+        <w:t>so the marketing manager could potentially focus on consumers within this</w:t>
+      </w:r>
+      <w:r>
+        <w:rPr>
+          <w:bCs/>
+        </w:rPr>
+        <w:t xml:space="preserve"> </w:t>
+      </w:r>
+      <w:r>
+        <w:rPr>
+          <w:bCs/>
+        </w:rPr>
+        <w:t>range.</w:t>
+      </w:r>
+    </w:p>
+    <w:p/>
     <w:p>
       <w:pPr>
         <w:rPr>
@@ -90,13 +976,7 @@
         <w:t>,</w:t>
       </w:r>
       <w:r>
-        <w:t xml:space="preserve"> </w:t>
-      </w:r>
-      <w:r>
-        <w:t>1882 dataset</w:t>
-      </w:r>
-      <w:r>
-        <w:t xml:space="preserve"> </w:t>
+        <w:t xml:space="preserve"> 1882 dataset </w:t>
       </w:r>
       <w:r>
         <w:t>might be not</w:t>
@@ -464,7 +1344,11 @@
         <w:t>.</w:t>
       </w:r>
       <w:r>
-        <w:t xml:space="preserve"> This result is fairly reasonable as the estimating statistic </w:t>
+        <w:t xml:space="preserve"> This result is fairly </w:t>
+      </w:r>
+      <w:r>
+        <w:lastRenderedPageBreak/>
+        <w:t xml:space="preserve">reasonable as the estimating statistic </w:t>
       </w:r>
       <w:r>
         <w:t>x̄ is not robust against outliers that are located in all boxplots.</w:t>
@@ -927,14 +1811,7 @@
         <w:rPr>
           <w:rFonts w:eastAsiaTheme="minorEastAsia"/>
         </w:rPr>
-        <w:t xml:space="preserve"> Conclusion: As the p-value is 0.007, we can </w:t>
-      </w:r>
-      <w:r>
-        <w:rPr>
-          <w:rFonts w:eastAsiaTheme="minorEastAsia"/>
-        </w:rPr>
-        <w:lastRenderedPageBreak/>
-        <w:t>reject the null hypothesis. It means th</w:t>
+        <w:t xml:space="preserve"> Conclusion: As the p-value is 0.007, we can reject the null hypothesis. It means th</w:t>
       </w:r>
       <w:r>
         <w:rPr>
@@ -1307,13 +2184,7 @@
         <w:rPr>
           <w:rFonts w:eastAsiaTheme="minorEastAsia"/>
         </w:rPr>
-        <w:t>the two samples t-test</w:t>
-      </w:r>
-      <w:r>
-        <w:rPr>
-          <w:rFonts w:eastAsiaTheme="minorEastAsia"/>
-        </w:rPr>
-        <w:t xml:space="preserve"> </w:t>
+        <w:t xml:space="preserve">the two samples t-test </w:t>
       </w:r>
       <w:r>
         <w:rPr>
@@ -1442,7 +2313,14 @@
         <w:rPr>
           <w:rFonts w:eastAsiaTheme="minorEastAsia"/>
         </w:rPr>
-        <w:t>Kolmogorov-Smirnov, has p-value = 0.01905 &lt; 0.05 so</w:t>
+        <w:t xml:space="preserve">Kolmogorov-Smirnov, has p-value = </w:t>
+      </w:r>
+      <w:r>
+        <w:rPr>
+          <w:rFonts w:eastAsiaTheme="minorEastAsia"/>
+        </w:rPr>
+        <w:lastRenderedPageBreak/>
+        <w:t>0.01905 &lt; 0.05 so</w:t>
       </w:r>
       <w:r>
         <w:rPr>
@@ -1466,13 +2344,7 @@
         <w:rPr>
           <w:rFonts w:eastAsiaTheme="minorEastAsia"/>
         </w:rPr>
-        <w:t xml:space="preserve">the null hypothesis </w:t>
-      </w:r>
-      <w:r>
-        <w:rPr>
-          <w:rFonts w:eastAsiaTheme="minorEastAsia"/>
-        </w:rPr>
-        <w:t>that the populations of two samples are the same</w:t>
+        <w:t>the null hypothesis that the populations of two samples are the same</w:t>
       </w:r>
       <w:r>
         <w:rPr>
@@ -1502,43 +2374,7 @@
         <w:rPr>
           <w:rFonts w:eastAsiaTheme="minorEastAsia"/>
         </w:rPr>
-        <w:t xml:space="preserve">nseeded clouds seems to follow the normal distribution which leads to the validity of </w:t>
-      </w:r>
-      <w:r>
-        <w:rPr>
-          <w:rFonts w:eastAsiaTheme="minorEastAsia"/>
-        </w:rPr>
-        <w:t>the two samples t-test</w:t>
-      </w:r>
-      <w:r>
-        <w:rPr>
-          <w:rFonts w:eastAsiaTheme="minorEastAsia"/>
-        </w:rPr>
-        <w:t xml:space="preserve"> in the case. With p-value = 0.0124 &lt; </w:t>
-      </w:r>
-      <w:r>
-        <w:rPr>
-          <w:rFonts w:eastAsiaTheme="minorEastAsia"/>
-        </w:rPr>
-        <w:t>0.05</w:t>
-      </w:r>
-      <w:r>
-        <w:rPr>
-          <w:rFonts w:eastAsiaTheme="minorEastAsia"/>
-        </w:rPr>
-        <w:t xml:space="preserve"> in </w:t>
-      </w:r>
-      <w:r>
-        <w:rPr>
-          <w:rFonts w:eastAsiaTheme="minorEastAsia"/>
-        </w:rPr>
-        <w:t>the two samples t-test</w:t>
-      </w:r>
-      <w:r>
-        <w:rPr>
-          <w:rFonts w:eastAsiaTheme="minorEastAsia"/>
-        </w:rPr>
-        <w:t xml:space="preserve">, we can </w:t>
+        <w:t xml:space="preserve">nseeded clouds seems to follow the normal distribution which leads to the validity of the two samples t-test in the case. With p-value = 0.0124 &lt; 0.05 in the two samples t-test, we can </w:t>
       </w:r>
       <w:r>
         <w:rPr>
@@ -1550,25 +2386,7 @@
         <w:rPr>
           <w:rFonts w:eastAsiaTheme="minorEastAsia"/>
         </w:rPr>
-        <w:t xml:space="preserve">the null hypothesis H0 : μ = ν that the means of </w:t>
-      </w:r>
-      <w:r>
-        <w:rPr>
-          <w:rFonts w:eastAsiaTheme="minorEastAsia"/>
-        </w:rPr>
-        <w:t>two</w:t>
-      </w:r>
-      <w:r>
-        <w:rPr>
-          <w:rFonts w:eastAsiaTheme="minorEastAsia"/>
-        </w:rPr>
-        <w:t xml:space="preserve"> populations are the same</w:t>
-      </w:r>
-      <w:r>
-        <w:rPr>
-          <w:rFonts w:eastAsiaTheme="minorEastAsia"/>
-        </w:rPr>
-        <w:t xml:space="preserve">. The </w:t>
+        <w:t xml:space="preserve">the null hypothesis H0 : μ = ν that the means of two populations are the same. The </w:t>
       </w:r>
       <w:r>
         <w:rPr>
@@ -1610,13 +2428,7 @@
         <w:rPr>
           <w:rFonts w:eastAsiaTheme="minorEastAsia"/>
         </w:rPr>
-        <w:t>Mann-Whitney</w:t>
-      </w:r>
-      <w:r>
-        <w:rPr>
-          <w:rFonts w:eastAsiaTheme="minorEastAsia"/>
-        </w:rPr>
-        <w:t xml:space="preserve"> and </w:t>
+        <w:t xml:space="preserve">Mann-Whitney and </w:t>
       </w:r>
       <w:r>
         <w:rPr>
@@ -1650,8 +2462,6 @@
           <w:rFonts w:eastAsiaTheme="minorEastAsia"/>
         </w:rPr>
       </w:pPr>
-      <w:bookmarkStart w:id="0" w:name="_GoBack"/>
-      <w:bookmarkEnd w:id="0"/>
     </w:p>
     <w:p>
       <w:pPr>
@@ -1946,7 +2756,19 @@
         <w:rPr>
           <w:rFonts w:eastAsiaTheme="minorEastAsia"/>
         </w:rPr>
-        <w:t>to 0 - considering a o.05 confidence level (despite the fact that R's output states that H0 can be rejected).</w:t>
+        <w:t xml:space="preserve">to 0 - considering a </w:t>
+      </w:r>
+      <w:r>
+        <w:rPr>
+          <w:rFonts w:eastAsiaTheme="minorEastAsia"/>
+        </w:rPr>
+        <w:t>0</w:t>
+      </w:r>
+      <w:r>
+        <w:rPr>
+          <w:rFonts w:eastAsiaTheme="minorEastAsia"/>
+        </w:rPr>
+        <w:t>.05 confidence level.</w:t>
       </w:r>
       <w:r>
         <w:rPr>
@@ -1954,18 +2776,32 @@
         </w:rPr>
         <w:t xml:space="preserve"> </w:t>
       </w:r>
-      <w:r>
-        <w:rPr>
-          <w:rFonts w:eastAsiaTheme="minorEastAsia"/>
-        </w:rPr>
-        <w:t xml:space="preserve">The calculated rho based on the samples is 0.0845 which is </w:t>
-      </w:r>
-      <w:r>
-        <w:rPr>
-          <w:rFonts w:eastAsiaTheme="minorEastAsia"/>
-        </w:rPr>
-        <w:lastRenderedPageBreak/>
-        <w:t>very close to 0 -&gt; So it is indeed possible to conclude that these variables are not correlated to each other.</w:t>
+    </w:p>
+    <w:p>
+      <w:pPr>
+        <w:pStyle w:val="ListParagraph"/>
+        <w:ind w:left="1080"/>
+        <w:rPr>
+          <w:rFonts w:eastAsiaTheme="minorEastAsia"/>
+        </w:rPr>
+      </w:pPr>
+      <w:r>
+        <w:rPr>
+          <w:rFonts w:eastAsiaTheme="minorEastAsia"/>
+        </w:rPr>
+        <w:t>The calculated rho based on the samples is 0.0845 which is very close to 0</w:t>
+      </w:r>
+      <w:r>
+        <w:rPr>
+          <w:rFonts w:eastAsiaTheme="minorEastAsia"/>
+        </w:rPr>
+        <w:t xml:space="preserve"> indicating a weak correlation between the variables</w:t>
+      </w:r>
+      <w:r>
+        <w:rPr>
+          <w:rFonts w:eastAsiaTheme="minorEastAsia"/>
+        </w:rPr>
+        <w:t>.</w:t>
       </w:r>
     </w:p>
     <w:p>
@@ -2025,19 +2861,52 @@
         <w:rPr>
           <w:rFonts w:eastAsiaTheme="minorEastAsia"/>
         </w:rPr>
-        <w:t>to 0 - considering a o.05 confidence level (despite the fact that R's output states that H0 can be rejected).</w:t>
-      </w:r>
-      <w:r>
-        <w:rPr>
-          <w:rFonts w:eastAsiaTheme="minorEastAsia"/>
-        </w:rPr>
-        <w:t xml:space="preserve"> </w:t>
-      </w:r>
-      <w:r>
-        <w:rPr>
-          <w:rFonts w:eastAsiaTheme="minorEastAsia"/>
-        </w:rPr>
-        <w:t>However, the calculated rho for the sample is different from 0 (in fact rho = 0.2193).</w:t>
+        <w:t xml:space="preserve">to 0 - considering a </w:t>
+      </w:r>
+      <w:r>
+        <w:rPr>
+          <w:rFonts w:eastAsiaTheme="minorEastAsia"/>
+        </w:rPr>
+        <w:t>0</w:t>
+      </w:r>
+      <w:r>
+        <w:rPr>
+          <w:rFonts w:eastAsiaTheme="minorEastAsia"/>
+        </w:rPr>
+        <w:t>.05 confidence.</w:t>
+      </w:r>
+    </w:p>
+    <w:p>
+      <w:pPr>
+        <w:pStyle w:val="ListParagraph"/>
+        <w:ind w:left="1080"/>
+        <w:rPr>
+          <w:rFonts w:eastAsiaTheme="minorEastAsia"/>
+        </w:rPr>
+      </w:pPr>
+      <w:r>
+        <w:rPr>
+          <w:rFonts w:eastAsiaTheme="minorEastAsia"/>
+        </w:rPr>
+        <w:t>T</w:t>
+      </w:r>
+      <w:r>
+        <w:rPr>
+          <w:rFonts w:eastAsiaTheme="minorEastAsia"/>
+        </w:rPr>
+        <w:t xml:space="preserve">he calculated rho for the sample is </w:t>
+      </w:r>
+      <w:r>
+        <w:rPr>
+          <w:rFonts w:eastAsiaTheme="minorEastAsia"/>
+        </w:rPr>
+        <w:t>rho = 0.2193</w:t>
+      </w:r>
+      <w:r>
+        <w:rPr>
+          <w:rFonts w:eastAsiaTheme="minorEastAsia"/>
+        </w:rPr>
+        <w:t>.</w:t>
       </w:r>
     </w:p>
     <w:p>
@@ -2091,7 +2960,19 @@
         <w:rPr>
           <w:rFonts w:eastAsiaTheme="minorEastAsia"/>
         </w:rPr>
-        <w:t>to 0 - considering a o.05 confidence level (despite the fact that R's output states that H0 can be rejected).</w:t>
+        <w:t xml:space="preserve">to 0 - considering a </w:t>
+      </w:r>
+      <w:r>
+        <w:rPr>
+          <w:rFonts w:eastAsiaTheme="minorEastAsia"/>
+        </w:rPr>
+        <w:t>0</w:t>
+      </w:r>
+      <w:r>
+        <w:rPr>
+          <w:rFonts w:eastAsiaTheme="minorEastAsia"/>
+        </w:rPr>
+        <w:t>.05 confidence level.</w:t>
       </w:r>
       <w:r>
         <w:rPr>
@@ -2099,12 +2980,47 @@
         </w:rPr>
         <w:t xml:space="preserve"> </w:t>
       </w:r>
-      <w:r>
-        <w:rPr>
-          <w:rFonts w:eastAsiaTheme="minorEastAsia"/>
-        </w:rPr>
-        <w:t>However, the calculated rho for the sample is different from 0 (in fact rho = 0.0751).</w:t>
-      </w:r>
+    </w:p>
+    <w:p>
+      <w:pPr>
+        <w:pStyle w:val="ListParagraph"/>
+        <w:ind w:left="1080"/>
+        <w:rPr>
+          <w:rFonts w:eastAsiaTheme="minorEastAsia"/>
+        </w:rPr>
+      </w:pPr>
+      <w:r>
+        <w:rPr>
+          <w:rFonts w:eastAsiaTheme="minorEastAsia"/>
+        </w:rPr>
+        <w:t>The calculated rho based on the samples is 0.0</w:t>
+      </w:r>
+      <w:r>
+        <w:rPr>
+          <w:rFonts w:eastAsiaTheme="minorEastAsia"/>
+        </w:rPr>
+        <w:t>751</w:t>
+      </w:r>
+      <w:r>
+        <w:rPr>
+          <w:rFonts w:eastAsiaTheme="minorEastAsia"/>
+        </w:rPr>
+        <w:t xml:space="preserve"> which is very close to 0</w:t>
+      </w:r>
+      <w:r>
+        <w:rPr>
+          <w:rFonts w:eastAsiaTheme="minorEastAsia"/>
+        </w:rPr>
+        <w:t xml:space="preserve"> indicating a weak correlation between the variables</w:t>
+      </w:r>
+      <w:r>
+        <w:rPr>
+          <w:rFonts w:eastAsiaTheme="minorEastAsia"/>
+        </w:rPr>
+        <w:t>.</w:t>
+      </w:r>
+      <w:bookmarkStart w:id="0" w:name="_GoBack"/>
+      <w:bookmarkEnd w:id="0"/>
     </w:p>
     <w:p>
       <w:pPr>
@@ -2265,7 +3181,14 @@
         <w:rPr>
           <w:rFonts w:eastAsiaTheme="minorEastAsia"/>
         </w:rPr>
-        <w:t>before and after energy drink.</w:t>
+        <w:t xml:space="preserve">before and after </w:t>
+      </w:r>
+      <w:r>
+        <w:rPr>
+          <w:rFonts w:eastAsiaTheme="minorEastAsia"/>
+        </w:rPr>
+        <w:lastRenderedPageBreak/>
+        <w:t>energy drink.</w:t>
       </w:r>
       <w:r>
         <w:rPr>
@@ -2734,7 +3657,6 @@
           <w:b/>
           <w:bCs/>
         </w:rPr>
-        <w:lastRenderedPageBreak/>
         <w:t>Exercise 7</w:t>
       </w:r>
     </w:p>
@@ -3287,8 +4209,8 @@
 </file>
 
 <file path=word/numbering.xml><?xml version="1.0" encoding="utf-8"?>
-<w:numbering xmlns:wpc="http://schemas.microsoft.com/office/word/2010/wordprocessingCanvas" xmlns:mo="http://schemas.microsoft.com/office/mac/office/2008/main" xmlns:mc="http://schemas.openxmlformats.org/markup-compatibility/2006" xmlns:mv="urn:schemas-microsoft-com:mac:vml" xmlns:o="urn:schemas-microsoft-com:office:office" xmlns:r="http://schemas.openxmlformats.org/officeDocument/2006/relationships" xmlns:m="http://schemas.openxmlformats.org/officeDocument/2006/math" xmlns:v="urn:schemas-microsoft-com:vml" xmlns:wp14="http://schemas.microsoft.com/office/word/2010/wordprocessingDrawing" xmlns:wp="http://schemas.openxmlformats.org/drawingml/2006/wordprocessingDrawing" xmlns:w10="urn:schemas-microsoft-com:office:word" xmlns:w="http://schemas.openxmlformats.org/wordprocessingml/2006/main" xmlns:w14="http://schemas.microsoft.com/office/word/2010/wordml" xmlns:w15="http://schemas.microsoft.com/office/word/2012/wordml" xmlns:wpg="http://schemas.microsoft.com/office/word/2010/wordprocessingGroup" xmlns:wpi="http://schemas.microsoft.com/office/word/2010/wordprocessingInk" xmlns:wne="http://schemas.microsoft.com/office/word/2006/wordml" xmlns:wps="http://schemas.microsoft.com/office/word/2010/wordprocessingShape" mc:Ignorable="w14 w15 wp14">
-  <w:abstractNum w:abstractNumId="0">
+<w:numbering xmlns:wpc="http://schemas.microsoft.com/office/word/2010/wordprocessingCanvas" xmlns:mc="http://schemas.openxmlformats.org/markup-compatibility/2006" xmlns:o="urn:schemas-microsoft-com:office:office" xmlns:r="http://schemas.openxmlformats.org/officeDocument/2006/relationships" xmlns:m="http://schemas.openxmlformats.org/officeDocument/2006/math" xmlns:v="urn:schemas-microsoft-com:vml" xmlns:wp14="http://schemas.microsoft.com/office/word/2010/wordprocessingDrawing" xmlns:wp="http://schemas.openxmlformats.org/drawingml/2006/wordprocessingDrawing" xmlns:w10="urn:schemas-microsoft-com:office:word" xmlns:w="http://schemas.openxmlformats.org/wordprocessingml/2006/main" xmlns:w14="http://schemas.microsoft.com/office/word/2010/wordml" xmlns:w15="http://schemas.microsoft.com/office/word/2012/wordml" xmlns:wpg="http://schemas.microsoft.com/office/word/2010/wordprocessingGroup" xmlns:wpi="http://schemas.microsoft.com/office/word/2010/wordprocessingInk" xmlns:wne="http://schemas.microsoft.com/office/word/2006/wordml" xmlns:wps="http://schemas.microsoft.com/office/word/2010/wordprocessingShape" mc:Ignorable="w14 w15 wp14">
+  <w:abstractNum w:abstractNumId="0" w15:restartNumberingAfterBreak="0">
     <w:nsid w:val="17FF37AB"/>
     <w:multiLevelType w:val="hybridMultilevel"/>
     <w:tmpl w:val="9D5EA4DA"/>
@@ -3377,7 +4299,7 @@
       </w:pPr>
     </w:lvl>
   </w:abstractNum>
-  <w:abstractNum w:abstractNumId="1">
+  <w:abstractNum w:abstractNumId="1" w15:restartNumberingAfterBreak="0">
     <w:nsid w:val="20E236CE"/>
     <w:multiLevelType w:val="hybridMultilevel"/>
     <w:tmpl w:val="18C6D6F6"/>
@@ -3468,7 +4390,7 @@
       </w:pPr>
     </w:lvl>
   </w:abstractNum>
-  <w:abstractNum w:abstractNumId="2">
+  <w:abstractNum w:abstractNumId="2" w15:restartNumberingAfterBreak="0">
     <w:nsid w:val="20F519CB"/>
     <w:multiLevelType w:val="hybridMultilevel"/>
     <w:tmpl w:val="EEC80DC0"/>
@@ -3557,7 +4479,7 @@
       </w:pPr>
     </w:lvl>
   </w:abstractNum>
-  <w:abstractNum w:abstractNumId="3">
+  <w:abstractNum w:abstractNumId="3" w15:restartNumberingAfterBreak="0">
     <w:nsid w:val="31676CE6"/>
     <w:multiLevelType w:val="hybridMultilevel"/>
     <w:tmpl w:val="C92651AE"/>
@@ -3670,7 +4592,7 @@
       </w:rPr>
     </w:lvl>
   </w:abstractNum>
-  <w:abstractNum w:abstractNumId="4">
+  <w:abstractNum w:abstractNumId="4" w15:restartNumberingAfterBreak="0">
     <w:nsid w:val="41632801"/>
     <w:multiLevelType w:val="hybridMultilevel"/>
     <w:tmpl w:val="E6E6A6C0"/>
@@ -3759,7 +4681,7 @@
       </w:pPr>
     </w:lvl>
   </w:abstractNum>
-  <w:abstractNum w:abstractNumId="5">
+  <w:abstractNum w:abstractNumId="5" w15:restartNumberingAfterBreak="0">
     <w:nsid w:val="6B2A65DB"/>
     <w:multiLevelType w:val="hybridMultilevel"/>
     <w:tmpl w:val="A3324984"/>
@@ -3848,7 +4770,7 @@
       </w:pPr>
     </w:lvl>
   </w:abstractNum>
-  <w:abstractNum w:abstractNumId="6">
+  <w:abstractNum w:abstractNumId="6" w15:restartNumberingAfterBreak="0">
     <w:nsid w:val="6DE12F77"/>
     <w:multiLevelType w:val="hybridMultilevel"/>
     <w:tmpl w:val="C43831F6"/>
@@ -3937,7 +4859,7 @@
       </w:pPr>
     </w:lvl>
   </w:abstractNum>
-  <w:abstractNum w:abstractNumId="7">
+  <w:abstractNum w:abstractNumId="7" w15:restartNumberingAfterBreak="0">
     <w:nsid w:val="70D571CD"/>
     <w:multiLevelType w:val="hybridMultilevel"/>
     <w:tmpl w:val="C832CC38"/>
@@ -4026,7 +4948,7 @@
       </w:pPr>
     </w:lvl>
   </w:abstractNum>
-  <w:abstractNum w:abstractNumId="8">
+  <w:abstractNum w:abstractNumId="8" w15:restartNumberingAfterBreak="0">
     <w:nsid w:val="76E869D4"/>
     <w:multiLevelType w:val="hybridMultilevel"/>
     <w:tmpl w:val="A566BB4C"/>
@@ -4158,7 +5080,7 @@
     </w:rPrDefault>
     <w:pPrDefault/>
   </w:docDefaults>
-  <w:latentStyles w:defLockedState="0" w:defUIPriority="99" w:defSemiHidden="0" w:defUnhideWhenUsed="0" w:defQFormat="0" w:count="380">
+  <w:latentStyles w:defLockedState="0" w:defUIPriority="99" w:defSemiHidden="0" w:defUnhideWhenUsed="0" w:defQFormat="0" w:count="371">
     <w:lsdException w:name="Normal" w:uiPriority="0" w:qFormat="1"/>
     <w:lsdException w:name="heading 1" w:uiPriority="9" w:qFormat="1"/>
     <w:lsdException w:name="heading 2" w:semiHidden="1" w:uiPriority="9" w:unhideWhenUsed="1" w:qFormat="1"/>
@@ -4589,7 +5511,6 @@
     <w:uiPriority w:val="39"/>
     <w:rsid w:val="001B7EEE"/>
     <w:tblPr>
-      <w:tblInd w:w="0" w:type="dxa"/>
       <w:tblBorders>
         <w:top w:val="single" w:sz="4" w:space="0" w:color="auto"/>
         <w:left w:val="single" w:sz="4" w:space="0" w:color="auto"/>
@@ -4598,12 +5519,6 @@
         <w:insideH w:val="single" w:sz="4" w:space="0" w:color="auto"/>
         <w:insideV w:val="single" w:sz="4" w:space="0" w:color="auto"/>
       </w:tblBorders>
-      <w:tblCellMar>
-        <w:top w:w="0" w:type="dxa"/>
-        <w:left w:w="108" w:type="dxa"/>
-        <w:bottom w:w="0" w:type="dxa"/>
-        <w:right w:w="108" w:type="dxa"/>
-      </w:tblCellMar>
     </w:tblPr>
   </w:style>
 </w:styles>

</xml_diff>